<commit_message>
* update with details on Java 8 and MySQL experience.
</commit_message>
<xml_diff>
--- a/vanhack-resume.docx
+++ b/vanhack-resume.docx
@@ -190,9 +190,6 @@
               <w:r>
                 <w:rPr>
                   <w:rStyle w:val="InternetLink"/>
-                  <w:rFonts w:eastAsia="Proxima Nova" w:cs="Proxima Nova" w:ascii="Proxima Nova" w:hAnsi="Proxima Nova"/>
-                  <w:color w:val="666666"/>
-                  <w:u w:val="single"/>
                 </w:rPr>
                 <w:t>+</w:t>
               </w:r>
@@ -493,6 +490,458 @@
           <w:szCs w:val="20"/>
           <w:lang w:val="en-US"/>
         </w:rPr>
+        <w:t>S</w:t>
+      </w:r>
+      <w:r>
+        <w:rPr>
+          <w:rFonts w:eastAsia="Lucida Sans" w:cs="Lucida Sans" w:ascii="Lucida Sans" w:hAnsi="Lucida Sans"/>
+          <w:color w:val="000000"/>
+          <w:sz w:val="20"/>
+          <w:szCs w:val="20"/>
+          <w:lang w:val="en-US"/>
+        </w:rPr>
+        <w:t>et up Eclipse to use -Xrunjdwp:transport=dt_socket to debug Java applications over a network. Set up breakpoints and stepped through code logic to find errors.</w:t>
+      </w:r>
+    </w:p>
+    <w:p>
+      <w:pPr>
+        <w:pStyle w:val="Normal"/>
+        <w:numPr>
+          <w:ilvl w:val="0"/>
+          <w:numId w:val="1"/>
+        </w:numPr>
+        <w:pBdr/>
+        <w:tabs>
+          <w:tab w:val="left" w:pos="0" w:leader="none"/>
+          <w:tab w:val="left" w:pos="1789" w:leader="none"/>
+        </w:tabs>
+        <w:spacing w:lineRule="atLeast" w:line="100" w:before="0" w:after="0"/>
+        <w:jc w:val="both"/>
+        <w:rPr>
+          <w:rFonts w:ascii="Proxima Nova" w:hAnsi="Proxima Nova" w:eastAsia="Proxima Nova" w:cs="Proxima Nova"/>
+          <w:sz w:val="24"/>
+          <w:szCs w:val="24"/>
+        </w:rPr>
+      </w:pPr>
+      <w:r>
+        <w:rPr>
+          <w:rFonts w:eastAsia="Lucida Sans" w:cs="Lucida Sans" w:ascii="Lucida Sans" w:hAnsi="Lucida Sans"/>
+          <w:color w:val="000000"/>
+          <w:sz w:val="20"/>
+          <w:szCs w:val="20"/>
+          <w:lang w:val="en-US"/>
+        </w:rPr>
+        <w:t>A</w:t>
+      </w:r>
+      <w:r>
+        <w:rPr>
+          <w:rFonts w:eastAsia="Lucida Sans" w:cs="Lucida Sans" w:ascii="Lucida Sans" w:hAnsi="Lucida Sans"/>
+          <w:color w:val="000000"/>
+          <w:sz w:val="20"/>
+          <w:szCs w:val="20"/>
+          <w:lang w:val="en-US"/>
+        </w:rPr>
+        <w:t>ssisted in an upgrade of a code base from Java 6 to Java 8, which involved rewriting Swing event handlers to use Java 8 lambas.</w:t>
+      </w:r>
+    </w:p>
+    <w:p>
+      <w:pPr>
+        <w:pStyle w:val="Normal"/>
+        <w:numPr>
+          <w:ilvl w:val="0"/>
+          <w:numId w:val="1"/>
+        </w:numPr>
+        <w:pBdr/>
+        <w:tabs>
+          <w:tab w:val="left" w:pos="0" w:leader="none"/>
+          <w:tab w:val="left" w:pos="1789" w:leader="none"/>
+        </w:tabs>
+        <w:spacing w:lineRule="atLeast" w:line="100" w:before="0" w:after="0"/>
+        <w:jc w:val="both"/>
+        <w:rPr>
+          <w:rFonts w:ascii="Proxima Nova" w:hAnsi="Proxima Nova" w:eastAsia="Proxima Nova" w:cs="Proxima Nova"/>
+          <w:sz w:val="24"/>
+          <w:szCs w:val="24"/>
+        </w:rPr>
+      </w:pPr>
+      <w:r>
+        <w:rPr>
+          <w:rFonts w:eastAsia="Lucida Sans" w:cs="Lucida Sans" w:ascii="Lucida Sans" w:hAnsi="Lucida Sans"/>
+          <w:color w:val="000000"/>
+          <w:sz w:val="20"/>
+          <w:szCs w:val="20"/>
+          <w:lang w:val="en-US"/>
+        </w:rPr>
+        <w:t>Made repeated use of design patterns, e.g.</w:t>
+      </w:r>
+    </w:p>
+    <w:p>
+      <w:pPr>
+        <w:pStyle w:val="Normal"/>
+        <w:numPr>
+          <w:ilvl w:val="1"/>
+          <w:numId w:val="1"/>
+        </w:numPr>
+        <w:pBdr/>
+        <w:tabs>
+          <w:tab w:val="left" w:pos="0" w:leader="none"/>
+          <w:tab w:val="left" w:pos="1789" w:leader="none"/>
+        </w:tabs>
+        <w:spacing w:lineRule="atLeast" w:line="100" w:before="0" w:after="0"/>
+        <w:jc w:val="both"/>
+        <w:rPr>
+          <w:rFonts w:ascii="Proxima Nova" w:hAnsi="Proxima Nova" w:eastAsia="Proxima Nova" w:cs="Proxima Nova"/>
+          <w:sz w:val="24"/>
+          <w:szCs w:val="24"/>
+        </w:rPr>
+      </w:pPr>
+      <w:r>
+        <w:rPr>
+          <w:rFonts w:eastAsia="Lucida Sans" w:cs="Lucida Sans" w:ascii="Lucida Sans" w:hAnsi="Lucida Sans"/>
+          <w:color w:val="000000"/>
+          <w:sz w:val="20"/>
+          <w:szCs w:val="20"/>
+          <w:lang w:val="en-US"/>
+        </w:rPr>
+        <w:t>Factory pattern, a telegram interface to represent an abstract telegram plus a derived class for each telegram type, and then a telegram factory class to create each telegram.</w:t>
+      </w:r>
+    </w:p>
+    <w:p>
+      <w:pPr>
+        <w:pStyle w:val="Normal"/>
+        <w:numPr>
+          <w:ilvl w:val="1"/>
+          <w:numId w:val="1"/>
+        </w:numPr>
+        <w:pBdr/>
+        <w:tabs>
+          <w:tab w:val="left" w:pos="0" w:leader="none"/>
+          <w:tab w:val="left" w:pos="1789" w:leader="none"/>
+        </w:tabs>
+        <w:spacing w:lineRule="atLeast" w:line="100" w:before="0" w:after="0"/>
+        <w:jc w:val="both"/>
+        <w:rPr>
+          <w:rFonts w:ascii="Proxima Nova" w:hAnsi="Proxima Nova" w:eastAsia="Proxima Nova" w:cs="Proxima Nova"/>
+          <w:sz w:val="24"/>
+          <w:szCs w:val="24"/>
+        </w:rPr>
+      </w:pPr>
+      <w:r>
+        <w:rPr>
+          <w:rFonts w:eastAsia="Lucida Sans" w:cs="Lucida Sans" w:ascii="Lucida Sans" w:hAnsi="Lucida Sans"/>
+          <w:color w:val="000000"/>
+          <w:sz w:val="20"/>
+          <w:szCs w:val="20"/>
+          <w:lang w:val="en-US"/>
+        </w:rPr>
+        <w:t>Factory pattern, an abstract sorter part type, derived classes for each sorter part represented on a model, and a sorter part factory class to instantiate each sorter part.</w:t>
+      </w:r>
+    </w:p>
+    <w:p>
+      <w:pPr>
+        <w:pStyle w:val="Normal"/>
+        <w:numPr>
+          <w:ilvl w:val="1"/>
+          <w:numId w:val="1"/>
+        </w:numPr>
+        <w:pBdr/>
+        <w:tabs>
+          <w:tab w:val="left" w:pos="0" w:leader="none"/>
+          <w:tab w:val="left" w:pos="1789" w:leader="none"/>
+        </w:tabs>
+        <w:spacing w:lineRule="atLeast" w:line="100" w:before="0" w:after="0"/>
+        <w:jc w:val="both"/>
+        <w:rPr>
+          <w:rFonts w:ascii="Proxima Nova" w:hAnsi="Proxima Nova" w:eastAsia="Proxima Nova" w:cs="Proxima Nova"/>
+          <w:sz w:val="24"/>
+          <w:szCs w:val="24"/>
+        </w:rPr>
+      </w:pPr>
+      <w:r>
+        <w:rPr>
+          <w:rFonts w:eastAsia="Lucida Sans" w:cs="Lucida Sans" w:ascii="Lucida Sans" w:hAnsi="Lucida Sans"/>
+          <w:color w:val="000000"/>
+          <w:sz w:val="20"/>
+          <w:szCs w:val="20"/>
+          <w:lang w:val="en-US"/>
+        </w:rPr>
+        <w:t xml:space="preserve">State pattern, created an item class as the context and various state classes such as </w:t>
+      </w:r>
+      <w:r>
+        <w:rPr>
+          <w:rFonts w:eastAsia="Lucida Sans" w:cs="Lucida Sans" w:ascii="Lucida Sans" w:hAnsi="Lucida Sans"/>
+          <w:color w:val="000000"/>
+          <w:sz w:val="20"/>
+          <w:szCs w:val="20"/>
+          <w:lang w:val="en-US"/>
+        </w:rPr>
+        <w:t>ItemInductedState, ItemDischargedState, etc. to represent various actions on items (and which caused the behavior of the item to change).</w:t>
+      </w:r>
+    </w:p>
+    <w:p>
+      <w:pPr>
+        <w:pStyle w:val="Normal"/>
+        <w:numPr>
+          <w:ilvl w:val="0"/>
+          <w:numId w:val="1"/>
+        </w:numPr>
+        <w:pBdr/>
+        <w:tabs>
+          <w:tab w:val="left" w:pos="0" w:leader="none"/>
+          <w:tab w:val="left" w:pos="1789" w:leader="none"/>
+        </w:tabs>
+        <w:spacing w:lineRule="atLeast" w:line="100" w:before="0" w:after="0"/>
+        <w:jc w:val="both"/>
+        <w:rPr>
+          <w:rFonts w:ascii="Proxima Nova" w:hAnsi="Proxima Nova" w:eastAsia="Proxima Nova" w:cs="Proxima Nova"/>
+          <w:sz w:val="24"/>
+          <w:szCs w:val="24"/>
+        </w:rPr>
+      </w:pPr>
+      <w:r>
+        <w:rPr>
+          <w:rFonts w:eastAsia="Lucida Sans" w:cs="Lucida Sans" w:ascii="Lucida Sans" w:hAnsi="Lucida Sans"/>
+          <w:color w:val="000000"/>
+          <w:sz w:val="20"/>
+          <w:szCs w:val="20"/>
+          <w:lang w:val="en-US"/>
+        </w:rPr>
+        <w:t xml:space="preserve">Devised a means to store unstructured data in a MySQL database to represent “items” on a tilt tray/cross belt circular conveyor system </w:t>
+      </w:r>
+      <w:r>
+        <w:rPr>
+          <w:rFonts w:eastAsia="Lucida Sans" w:cs="Lucida Sans" w:ascii="Lucida Sans" w:hAnsi="Lucida Sans"/>
+          <w:color w:val="000000"/>
+          <w:sz w:val="20"/>
+          <w:szCs w:val="20"/>
+          <w:lang w:val="en-US"/>
+        </w:rPr>
+        <w:t>(which can have arbitrary properties)  as a blob of text</w:t>
+      </w:r>
+      <w:r>
+        <w:rPr>
+          <w:rFonts w:eastAsia="Lucida Sans" w:cs="Lucida Sans" w:ascii="Lucida Sans" w:hAnsi="Lucida Sans"/>
+          <w:color w:val="000000"/>
+          <w:sz w:val="20"/>
+          <w:szCs w:val="20"/>
+          <w:lang w:val="en-US"/>
+        </w:rPr>
+        <w:t>.</w:t>
+      </w:r>
+    </w:p>
+    <w:p>
+      <w:pPr>
+        <w:pStyle w:val="Normal"/>
+        <w:numPr>
+          <w:ilvl w:val="0"/>
+          <w:numId w:val="1"/>
+        </w:numPr>
+        <w:pBdr/>
+        <w:tabs>
+          <w:tab w:val="left" w:pos="0" w:leader="none"/>
+          <w:tab w:val="left" w:pos="1789" w:leader="none"/>
+        </w:tabs>
+        <w:spacing w:lineRule="atLeast" w:line="100" w:before="0" w:after="0"/>
+        <w:jc w:val="both"/>
+        <w:rPr>
+          <w:rFonts w:ascii="Proxima Nova" w:hAnsi="Proxima Nova" w:eastAsia="Proxima Nova" w:cs="Proxima Nova"/>
+          <w:sz w:val="24"/>
+          <w:szCs w:val="24"/>
+        </w:rPr>
+      </w:pPr>
+      <w:r>
+        <w:rPr>
+          <w:rFonts w:eastAsia="Lucida Sans" w:cs="Lucida Sans" w:ascii="Lucida Sans" w:hAnsi="Lucida Sans"/>
+          <w:color w:val="000000"/>
+          <w:sz w:val="20"/>
+          <w:szCs w:val="20"/>
+          <w:lang w:val="en-US"/>
+        </w:rPr>
+        <w:t>Created various data structures to represent complex relationships, e.g.</w:t>
+      </w:r>
+    </w:p>
+    <w:p>
+      <w:pPr>
+        <w:pStyle w:val="Normal"/>
+        <w:numPr>
+          <w:ilvl w:val="1"/>
+          <w:numId w:val="1"/>
+        </w:numPr>
+        <w:pBdr/>
+        <w:tabs>
+          <w:tab w:val="left" w:pos="0" w:leader="none"/>
+          <w:tab w:val="left" w:pos="1789" w:leader="none"/>
+        </w:tabs>
+        <w:spacing w:lineRule="atLeast" w:line="100" w:before="0" w:after="0"/>
+        <w:jc w:val="both"/>
+        <w:rPr>
+          <w:rFonts w:ascii="Proxima Nova" w:hAnsi="Proxima Nova" w:eastAsia="Proxima Nova" w:cs="Proxima Nova"/>
+          <w:sz w:val="24"/>
+          <w:szCs w:val="24"/>
+        </w:rPr>
+      </w:pPr>
+      <w:r>
+        <w:rPr>
+          <w:rFonts w:eastAsia="Lucida Sans" w:cs="Lucida Sans" w:ascii="Lucida Sans" w:hAnsi="Lucida Sans"/>
+          <w:color w:val="000000"/>
+          <w:sz w:val="20"/>
+          <w:szCs w:val="20"/>
+          <w:lang w:val="en-US"/>
+        </w:rPr>
+        <w:t>base properties of an item (human readable names represented as strings, position data represented as integers, measurement data (weight and height) represented as floating point doubles, neighbor items represented as a list of items within the structure).</w:t>
+      </w:r>
+    </w:p>
+    <w:p>
+      <w:pPr>
+        <w:pStyle w:val="Normal"/>
+        <w:numPr>
+          <w:ilvl w:val="1"/>
+          <w:numId w:val="1"/>
+        </w:numPr>
+        <w:pBdr/>
+        <w:tabs>
+          <w:tab w:val="left" w:pos="0" w:leader="none"/>
+          <w:tab w:val="left" w:pos="1789" w:leader="none"/>
+        </w:tabs>
+        <w:spacing w:lineRule="atLeast" w:line="100" w:before="0" w:after="0"/>
+        <w:jc w:val="both"/>
+        <w:rPr>
+          <w:rFonts w:ascii="Proxima Nova" w:hAnsi="Proxima Nova" w:eastAsia="Proxima Nova" w:cs="Proxima Nova"/>
+          <w:sz w:val="24"/>
+          <w:szCs w:val="24"/>
+        </w:rPr>
+      </w:pPr>
+      <w:r>
+        <w:rPr>
+          <w:rFonts w:eastAsia="Lucida Sans" w:cs="Lucida Sans" w:ascii="Lucida Sans" w:hAnsi="Lucida Sans"/>
+          <w:color w:val="000000"/>
+          <w:sz w:val="20"/>
+          <w:szCs w:val="20"/>
+          <w:lang w:val="en-US"/>
+        </w:rPr>
+        <w:t>Telnet screen session (user id, user name, menu that the user is on, socket associated with the telnet session, last option the user picked, logged in time, hashmap/dictionaries to look up the telnet session by the user's name).</w:t>
+      </w:r>
+    </w:p>
+    <w:p>
+      <w:pPr>
+        <w:pStyle w:val="Normal"/>
+        <w:numPr>
+          <w:ilvl w:val="1"/>
+          <w:numId w:val="1"/>
+        </w:numPr>
+        <w:pBdr/>
+        <w:tabs>
+          <w:tab w:val="left" w:pos="0" w:leader="none"/>
+          <w:tab w:val="left" w:pos="1789" w:leader="none"/>
+        </w:tabs>
+        <w:spacing w:lineRule="atLeast" w:line="100" w:before="0" w:after="0"/>
+        <w:jc w:val="both"/>
+        <w:rPr>
+          <w:rFonts w:ascii="Proxima Nova" w:hAnsi="Proxima Nova" w:eastAsia="Proxima Nova" w:cs="Proxima Nova"/>
+          <w:sz w:val="24"/>
+          <w:szCs w:val="24"/>
+        </w:rPr>
+      </w:pPr>
+      <w:r>
+        <w:rPr>
+          <w:rFonts w:eastAsia="Lucida Sans" w:cs="Lucida Sans" w:ascii="Lucida Sans" w:hAnsi="Lucida Sans"/>
+          <w:color w:val="000000"/>
+          <w:sz w:val="20"/>
+          <w:szCs w:val="20"/>
+          <w:lang w:val="en-US"/>
+        </w:rPr>
+        <w:t>Model of p</w:t>
+      </w:r>
+      <w:r>
+        <w:rPr>
+          <w:rFonts w:eastAsia="Lucida Sans" w:cs="Lucida Sans" w:ascii="Lucida Sans" w:hAnsi="Lucida Sans"/>
+          <w:color w:val="000000"/>
+          <w:sz w:val="20"/>
+          <w:szCs w:val="20"/>
+          <w:lang w:val="en-US"/>
+        </w:rPr>
+        <w:t>roperties of an input or output on a programmable logic controller (name associated with the input/output, type (in or out), access tag string, address information).</w:t>
+      </w:r>
+    </w:p>
+    <w:p>
+      <w:pPr>
+        <w:pStyle w:val="Normal"/>
+        <w:numPr>
+          <w:ilvl w:val="0"/>
+          <w:numId w:val="1"/>
+        </w:numPr>
+        <w:pBdr/>
+        <w:tabs>
+          <w:tab w:val="left" w:pos="0" w:leader="none"/>
+          <w:tab w:val="left" w:pos="1789" w:leader="none"/>
+        </w:tabs>
+        <w:spacing w:lineRule="atLeast" w:line="100" w:before="0" w:after="0"/>
+        <w:jc w:val="both"/>
+        <w:rPr>
+          <w:rFonts w:ascii="Proxima Nova" w:hAnsi="Proxima Nova" w:eastAsia="Proxima Nova" w:cs="Proxima Nova"/>
+          <w:sz w:val="24"/>
+          <w:szCs w:val="24"/>
+        </w:rPr>
+      </w:pPr>
+      <w:r>
+        <w:rPr>
+          <w:rFonts w:eastAsia="Lucida Sans" w:cs="Lucida Sans" w:ascii="Lucida Sans" w:hAnsi="Lucida Sans"/>
+          <w:color w:val="000000"/>
+          <w:sz w:val="20"/>
+          <w:szCs w:val="20"/>
+          <w:lang w:val="en-US"/>
+        </w:rPr>
+        <w:t xml:space="preserve">Worked </w:t>
+      </w:r>
+      <w:r>
+        <w:rPr>
+          <w:rFonts w:eastAsia="Lucida Sans" w:cs="Lucida Sans" w:ascii="Lucida Sans" w:hAnsi="Lucida Sans"/>
+          <w:color w:val="000000"/>
+          <w:sz w:val="20"/>
+          <w:szCs w:val="20"/>
+          <w:lang w:val="en-US"/>
+        </w:rPr>
+        <w:t>on a program</w:t>
+      </w:r>
+      <w:r>
+        <w:rPr>
+          <w:rFonts w:eastAsia="Lucida Sans" w:cs="Lucida Sans" w:ascii="Lucida Sans" w:hAnsi="Lucida Sans"/>
+          <w:color w:val="000000"/>
+          <w:sz w:val="20"/>
+          <w:szCs w:val="20"/>
+          <w:lang w:val="en-US"/>
+        </w:rPr>
+        <w:t xml:space="preserve"> to stream images from an AXIS camera over a network to a thick client viewer.</w:t>
+      </w:r>
+    </w:p>
+    <w:p>
+      <w:pPr>
+        <w:pStyle w:val="Normal"/>
+        <w:numPr>
+          <w:ilvl w:val="0"/>
+          <w:numId w:val="1"/>
+        </w:numPr>
+        <w:pBdr/>
+        <w:tabs>
+          <w:tab w:val="left" w:pos="0" w:leader="none"/>
+          <w:tab w:val="left" w:pos="1789" w:leader="none"/>
+        </w:tabs>
+        <w:spacing w:lineRule="atLeast" w:line="100" w:before="0" w:after="0"/>
+        <w:jc w:val="left"/>
+        <w:rPr>
+          <w:rFonts w:ascii="Proxima Nova" w:hAnsi="Proxima Nova" w:eastAsia="Proxima Nova" w:cs="Proxima Nova"/>
+          <w:sz w:val="24"/>
+          <w:szCs w:val="24"/>
+        </w:rPr>
+      </w:pPr>
+      <w:r>
+        <w:rPr>
+          <w:rFonts w:eastAsia="Lucida Sans" w:cs="Lucida Sans" w:ascii="Lucida Sans" w:hAnsi="Lucida Sans"/>
+          <w:color w:val="000000"/>
+          <w:sz w:val="20"/>
+          <w:szCs w:val="20"/>
+          <w:lang w:val="en-US"/>
+        </w:rPr>
         <w:t>W</w:t>
       </w:r>
       <w:r>
@@ -521,6 +970,105 @@
         <w:spacing w:lineRule="atLeast" w:line="100" w:before="0" w:after="0"/>
         <w:jc w:val="left"/>
         <w:rPr>
+          <w:rFonts w:ascii="Lucida Sans" w:hAnsi="Lucida Sans" w:eastAsia="Lucida Sans" w:cs="Lucida Sans"/>
+          <w:color w:val="000000"/>
+          <w:sz w:val="20"/>
+          <w:szCs w:val="20"/>
+          <w:lang w:val="en-US"/>
+        </w:rPr>
+      </w:pPr>
+      <w:r>
+        <w:rPr>
+          <w:rFonts w:eastAsia="Lucida Sans" w:cs="Lucida Sans" w:ascii="Lucida Sans" w:hAnsi="Lucida Sans"/>
+          <w:color w:val="000000"/>
+          <w:sz w:val="20"/>
+          <w:szCs w:val="20"/>
+          <w:lang w:val="en-US"/>
+        </w:rPr>
+        <w:t>Developed a panel from scratch for this client which showed live statistical data to the end user.</w:t>
+      </w:r>
+    </w:p>
+    <w:p>
+      <w:pPr>
+        <w:pStyle w:val="Normal"/>
+        <w:numPr>
+          <w:ilvl w:val="1"/>
+          <w:numId w:val="1"/>
+        </w:numPr>
+        <w:pBdr/>
+        <w:tabs>
+          <w:tab w:val="left" w:pos="0" w:leader="none"/>
+          <w:tab w:val="left" w:pos="1789" w:leader="none"/>
+        </w:tabs>
+        <w:spacing w:lineRule="atLeast" w:line="100" w:before="0" w:after="0"/>
+        <w:jc w:val="left"/>
+        <w:rPr>
+          <w:rFonts w:ascii="Lucida Sans" w:hAnsi="Lucida Sans" w:eastAsia="Lucida Sans" w:cs="Lucida Sans"/>
+          <w:color w:val="000000"/>
+          <w:sz w:val="20"/>
+          <w:szCs w:val="20"/>
+          <w:lang w:val="en-US"/>
+        </w:rPr>
+      </w:pPr>
+      <w:r>
+        <w:rPr>
+          <w:rFonts w:eastAsia="Lucida Sans" w:cs="Lucida Sans" w:ascii="Lucida Sans" w:hAnsi="Lucida Sans"/>
+          <w:color w:val="000000"/>
+          <w:sz w:val="20"/>
+          <w:szCs w:val="20"/>
+          <w:lang w:val="en-US"/>
+        </w:rPr>
+        <w:t>Developed another panel which allowed users to control infrared devices.</w:t>
+      </w:r>
+    </w:p>
+    <w:p>
+      <w:pPr>
+        <w:pStyle w:val="Normal"/>
+        <w:numPr>
+          <w:ilvl w:val="1"/>
+          <w:numId w:val="1"/>
+        </w:numPr>
+        <w:pBdr/>
+        <w:tabs>
+          <w:tab w:val="left" w:pos="0" w:leader="none"/>
+          <w:tab w:val="left" w:pos="1789" w:leader="none"/>
+        </w:tabs>
+        <w:spacing w:lineRule="atLeast" w:line="100" w:before="0" w:after="0"/>
+        <w:jc w:val="left"/>
+        <w:rPr>
+          <w:rFonts w:ascii="Lucida Sans" w:hAnsi="Lucida Sans" w:eastAsia="Lucida Sans" w:cs="Lucida Sans"/>
+          <w:color w:val="000000"/>
+          <w:sz w:val="20"/>
+          <w:szCs w:val="20"/>
+          <w:lang w:val="en-US"/>
+        </w:rPr>
+      </w:pPr>
+      <w:r>
+        <w:rPr>
+          <w:rFonts w:eastAsia="Lucida Sans" w:cs="Lucida Sans" w:ascii="Lucida Sans" w:hAnsi="Lucida Sans"/>
+          <w:color w:val="000000"/>
+          <w:sz w:val="20"/>
+          <w:szCs w:val="20"/>
+          <w:lang w:val="en-US"/>
+        </w:rPr>
+        <w:t>Enhancing the existing 3D model viewer with functionality for new device types.</w:t>
+      </w:r>
+    </w:p>
+    <w:p>
+      <w:pPr>
+        <w:pStyle w:val="Normal"/>
+        <w:numPr>
+          <w:ilvl w:val="0"/>
+          <w:numId w:val="1"/>
+        </w:numPr>
+        <w:pBdr/>
+        <w:tabs>
+          <w:tab w:val="left" w:pos="0" w:leader="none"/>
+          <w:tab w:val="left" w:pos="1789" w:leader="none"/>
+        </w:tabs>
+        <w:spacing w:lineRule="atLeast" w:line="100" w:before="0" w:after="0"/>
+        <w:jc w:val="left"/>
+        <w:rPr>
           <w:rFonts w:ascii="Proxima Nova" w:hAnsi="Proxima Nova" w:eastAsia="Proxima Nova" w:cs="Proxima Nova"/>
           <w:sz w:val="24"/>
           <w:szCs w:val="24"/>
@@ -534,7 +1082,17 @@
           <w:szCs w:val="20"/>
           <w:lang w:val="en-US"/>
         </w:rPr>
-        <w:t>Developed a panel from scratch for this client which showed live statistical data to the end user.</w:t>
+        <w:t>C</w:t>
+      </w:r>
+      <w:r>
+        <w:rPr>
+          <w:rFonts w:eastAsia="Lucida Sans" w:cs="Lucida Sans" w:ascii="Lucida Sans" w:hAnsi="Lucida Sans"/>
+          <w:color w:val="000000"/>
+          <w:sz w:val="20"/>
+          <w:szCs w:val="20"/>
+          <w:lang w:val="en-US"/>
+        </w:rPr>
+        <w:t>reated a number of standalone GUI tools using Winforms and C#, including the following:</w:t>
       </w:r>
     </w:p>
     <w:p>
@@ -552,20 +1110,22 @@
         <w:spacing w:lineRule="atLeast" w:line="100" w:before="0" w:after="0"/>
         <w:jc w:val="left"/>
         <w:rPr>
-          <w:rFonts w:ascii="Proxima Nova" w:hAnsi="Proxima Nova" w:eastAsia="Proxima Nova" w:cs="Proxima Nova"/>
-          <w:sz w:val="24"/>
-          <w:szCs w:val="24"/>
-        </w:rPr>
-      </w:pPr>
-      <w:r>
-        <w:rPr>
-          <w:rFonts w:eastAsia="Lucida Sans" w:cs="Lucida Sans" w:ascii="Lucida Sans" w:hAnsi="Lucida Sans"/>
-          <w:color w:val="000000"/>
-          <w:sz w:val="20"/>
-          <w:szCs w:val="20"/>
-          <w:lang w:val="en-US"/>
-        </w:rPr>
-        <w:t>Developed another panel which allowed users to control infrared devices.</w:t>
+          <w:rFonts w:ascii="Lucida Sans" w:hAnsi="Lucida Sans" w:eastAsia="Lucida Sans" w:cs="Lucida Sans"/>
+          <w:color w:val="000000"/>
+          <w:sz w:val="20"/>
+          <w:szCs w:val="20"/>
+          <w:lang w:val="en-US"/>
+        </w:rPr>
+      </w:pPr>
+      <w:r>
+        <w:rPr>
+          <w:rFonts w:eastAsia="Lucida Sans" w:cs="Lucida Sans" w:ascii="Lucida Sans" w:hAnsi="Lucida Sans"/>
+          <w:color w:val="000000"/>
+          <w:sz w:val="20"/>
+          <w:szCs w:val="20"/>
+          <w:lang w:val="en-US"/>
+        </w:rPr>
+        <w:t>XLSX parser to generate an SQL script to populate a 3D model.</w:t>
       </w:r>
     </w:p>
     <w:p>
@@ -583,61 +1143,22 @@
         <w:spacing w:lineRule="atLeast" w:line="100" w:before="0" w:after="0"/>
         <w:jc w:val="left"/>
         <w:rPr>
-          <w:rFonts w:ascii="Proxima Nova" w:hAnsi="Proxima Nova" w:eastAsia="Proxima Nova" w:cs="Proxima Nova"/>
-          <w:sz w:val="24"/>
-          <w:szCs w:val="24"/>
-        </w:rPr>
-      </w:pPr>
-      <w:r>
-        <w:rPr>
-          <w:rFonts w:eastAsia="Lucida Sans" w:cs="Lucida Sans" w:ascii="Lucida Sans" w:hAnsi="Lucida Sans"/>
-          <w:color w:val="000000"/>
-          <w:sz w:val="20"/>
-          <w:szCs w:val="20"/>
-          <w:lang w:val="en-US"/>
-        </w:rPr>
-        <w:t>Enhancing the existing 3D model viewer with functionality for new device types.</w:t>
-      </w:r>
-    </w:p>
-    <w:p>
-      <w:pPr>
-        <w:pStyle w:val="Normal"/>
-        <w:numPr>
-          <w:ilvl w:val="0"/>
-          <w:numId w:val="1"/>
-        </w:numPr>
-        <w:pBdr/>
-        <w:tabs>
-          <w:tab w:val="left" w:pos="0" w:leader="none"/>
-          <w:tab w:val="left" w:pos="1789" w:leader="none"/>
-        </w:tabs>
-        <w:spacing w:lineRule="atLeast" w:line="100" w:before="0" w:after="0"/>
-        <w:jc w:val="left"/>
-        <w:rPr>
-          <w:rFonts w:ascii="Proxima Nova" w:hAnsi="Proxima Nova" w:eastAsia="Proxima Nova" w:cs="Proxima Nova"/>
-          <w:sz w:val="24"/>
-          <w:szCs w:val="24"/>
-        </w:rPr>
-      </w:pPr>
-      <w:r>
-        <w:rPr>
-          <w:rFonts w:eastAsia="Lucida Sans" w:cs="Lucida Sans" w:ascii="Lucida Sans" w:hAnsi="Lucida Sans"/>
-          <w:color w:val="000000"/>
-          <w:sz w:val="20"/>
-          <w:szCs w:val="20"/>
-          <w:lang w:val="en-US"/>
-        </w:rPr>
-        <w:t>C</w:t>
-      </w:r>
-      <w:r>
-        <w:rPr>
-          <w:rFonts w:eastAsia="Lucida Sans" w:cs="Lucida Sans" w:ascii="Lucida Sans" w:hAnsi="Lucida Sans"/>
-          <w:color w:val="000000"/>
-          <w:sz w:val="20"/>
-          <w:szCs w:val="20"/>
-          <w:lang w:val="en-US"/>
-        </w:rPr>
-        <w:t>reated a number of standalone GUI tools using Winforms and C#, including the following:</w:t>
+          <w:rFonts w:ascii="Lucida Sans" w:hAnsi="Lucida Sans" w:eastAsia="Lucida Sans" w:cs="Lucida Sans"/>
+          <w:color w:val="000000"/>
+          <w:sz w:val="20"/>
+          <w:szCs w:val="20"/>
+          <w:lang w:val="en-US"/>
+        </w:rPr>
+      </w:pPr>
+      <w:r>
+        <w:rPr>
+          <w:rFonts w:eastAsia="Lucida Sans" w:cs="Lucida Sans" w:ascii="Lucida Sans" w:hAnsi="Lucida Sans"/>
+          <w:color w:val="000000"/>
+          <w:sz w:val="20"/>
+          <w:szCs w:val="20"/>
+          <w:lang w:val="en-US"/>
+        </w:rPr>
+        <w:t>Another XLSX parser to take a partly filled in XLSX file (I/O list) and fill in the remaining data.</w:t>
       </w:r>
     </w:p>
     <w:p>
@@ -655,20 +1176,22 @@
         <w:spacing w:lineRule="atLeast" w:line="100" w:before="0" w:after="0"/>
         <w:jc w:val="left"/>
         <w:rPr>
-          <w:rFonts w:ascii="Proxima Nova" w:hAnsi="Proxima Nova" w:eastAsia="Proxima Nova" w:cs="Proxima Nova"/>
-          <w:sz w:val="24"/>
-          <w:szCs w:val="24"/>
-        </w:rPr>
-      </w:pPr>
-      <w:r>
-        <w:rPr>
-          <w:rFonts w:eastAsia="Lucida Sans" w:cs="Lucida Sans" w:ascii="Lucida Sans" w:hAnsi="Lucida Sans"/>
-          <w:color w:val="000000"/>
-          <w:sz w:val="20"/>
-          <w:szCs w:val="20"/>
-          <w:lang w:val="en-US"/>
-        </w:rPr>
-        <w:t>XLSX parser to generate an SQL script to populate a 3D model.</w:t>
+          <w:rFonts w:ascii="Lucida Sans" w:hAnsi="Lucida Sans" w:eastAsia="Lucida Sans" w:cs="Lucida Sans"/>
+          <w:color w:val="000000"/>
+          <w:sz w:val="20"/>
+          <w:szCs w:val="20"/>
+          <w:lang w:val="en-US"/>
+        </w:rPr>
+      </w:pPr>
+      <w:r>
+        <w:rPr>
+          <w:rFonts w:eastAsia="Lucida Sans" w:cs="Lucida Sans" w:ascii="Lucida Sans" w:hAnsi="Lucida Sans"/>
+          <w:color w:val="000000"/>
+          <w:sz w:val="20"/>
+          <w:szCs w:val="20"/>
+          <w:lang w:val="en-US"/>
+        </w:rPr>
+        <w:t>A log file parser that takes a log file and generates a series of XLSX files to describe the collected data.</w:t>
       </w:r>
     </w:p>
     <w:p>
@@ -686,71 +1209,11 @@
         <w:spacing w:lineRule="atLeast" w:line="100" w:before="0" w:after="0"/>
         <w:jc w:val="left"/>
         <w:rPr>
-          <w:rFonts w:ascii="Proxima Nova" w:hAnsi="Proxima Nova" w:eastAsia="Proxima Nova" w:cs="Proxima Nova"/>
-          <w:sz w:val="24"/>
-          <w:szCs w:val="24"/>
-        </w:rPr>
-      </w:pPr>
-      <w:r>
-        <w:rPr>
-          <w:rFonts w:eastAsia="Lucida Sans" w:cs="Lucida Sans" w:ascii="Lucida Sans" w:hAnsi="Lucida Sans"/>
-          <w:color w:val="000000"/>
-          <w:sz w:val="20"/>
-          <w:szCs w:val="20"/>
-          <w:lang w:val="en-US"/>
-        </w:rPr>
-        <w:t>Another XLSX parser to take a partly filled in XLSX file (I/O list) and fill in the remaining data.</w:t>
-      </w:r>
-    </w:p>
-    <w:p>
-      <w:pPr>
-        <w:pStyle w:val="Normal"/>
-        <w:numPr>
-          <w:ilvl w:val="1"/>
-          <w:numId w:val="1"/>
-        </w:numPr>
-        <w:pBdr/>
-        <w:tabs>
-          <w:tab w:val="left" w:pos="0" w:leader="none"/>
-          <w:tab w:val="left" w:pos="1789" w:leader="none"/>
-        </w:tabs>
-        <w:spacing w:lineRule="atLeast" w:line="100" w:before="0" w:after="0"/>
-        <w:jc w:val="left"/>
-        <w:rPr>
-          <w:rFonts w:ascii="Proxima Nova" w:hAnsi="Proxima Nova" w:eastAsia="Proxima Nova" w:cs="Proxima Nova"/>
-          <w:sz w:val="24"/>
-          <w:szCs w:val="24"/>
-        </w:rPr>
-      </w:pPr>
-      <w:r>
-        <w:rPr>
-          <w:rFonts w:eastAsia="Lucida Sans" w:cs="Lucida Sans" w:ascii="Lucida Sans" w:hAnsi="Lucida Sans"/>
-          <w:color w:val="000000"/>
-          <w:sz w:val="20"/>
-          <w:szCs w:val="20"/>
-          <w:lang w:val="en-US"/>
-        </w:rPr>
-        <w:t>A log file parser that takes a log file and generates a series of XLSX files to describe the collected data.</w:t>
-      </w:r>
-    </w:p>
-    <w:p>
-      <w:pPr>
-        <w:pStyle w:val="Normal"/>
-        <w:numPr>
-          <w:ilvl w:val="1"/>
-          <w:numId w:val="1"/>
-        </w:numPr>
-        <w:pBdr/>
-        <w:tabs>
-          <w:tab w:val="left" w:pos="0" w:leader="none"/>
-          <w:tab w:val="left" w:pos="1789" w:leader="none"/>
-        </w:tabs>
-        <w:spacing w:lineRule="atLeast" w:line="100" w:before="0" w:after="0"/>
-        <w:jc w:val="left"/>
-        <w:rPr>
-          <w:rFonts w:ascii="Proxima Nova" w:hAnsi="Proxima Nova" w:eastAsia="Proxima Nova" w:cs="Proxima Nova"/>
-          <w:sz w:val="24"/>
-          <w:szCs w:val="24"/>
+          <w:rFonts w:ascii="Lucida Sans" w:hAnsi="Lucida Sans" w:eastAsia="Lucida Sans" w:cs="Lucida Sans"/>
+          <w:color w:val="000000"/>
+          <w:sz w:val="20"/>
+          <w:szCs w:val="20"/>
+          <w:lang w:val="en-US"/>
         </w:rPr>
       </w:pPr>
       <w:r>

</xml_diff>

<commit_message>
* forgot a line.
</commit_message>
<xml_diff>
--- a/vanhack-resume.docx
+++ b/vanhack-resume.docx
@@ -568,6 +568,39 @@
         <w:spacing w:lineRule="atLeast" w:line="100" w:before="0" w:after="0"/>
         <w:jc w:val="left"/>
         <w:rPr>
+          <w:rFonts w:ascii="Lucida Sans" w:hAnsi="Lucida Sans" w:eastAsia="Lucida Sans" w:cs="Lucida Sans"/>
+          <w:color w:val="000000"/>
+          <w:sz w:val="20"/>
+          <w:szCs w:val="20"/>
+          <w:lang w:val="en-US"/>
+        </w:rPr>
+      </w:pPr>
+      <w:r>
+        <w:rPr>
+          <w:rFonts w:eastAsia="Lucida Sans" w:cs="Lucida Sans" w:ascii="Lucida Sans" w:hAnsi="Lucida Sans"/>
+          <w:color w:val="000000"/>
+          <w:sz w:val="20"/>
+          <w:szCs w:val="20"/>
+          <w:lang w:val="en-US"/>
+        </w:rPr>
+        <w:t>Eleven years of experience documenting test results.</w:t>
+      </w:r>
+    </w:p>
+    <w:p>
+      <w:pPr>
+        <w:pStyle w:val="Normal"/>
+        <w:numPr>
+          <w:ilvl w:val="0"/>
+          <w:numId w:val="1"/>
+        </w:numPr>
+        <w:pBdr/>
+        <w:tabs>
+          <w:tab w:val="left" w:pos="0" w:leader="none"/>
+          <w:tab w:val="left" w:pos="1789" w:leader="none"/>
+        </w:tabs>
+        <w:spacing w:lineRule="atLeast" w:line="100" w:before="0" w:after="0"/>
+        <w:jc w:val="left"/>
+        <w:rPr>
           <w:rFonts w:ascii="Proxima Nova" w:hAnsi="Proxima Nova" w:eastAsia="Proxima Nova" w:cs="Proxima Nova"/>
           <w:sz w:val="24"/>
           <w:szCs w:val="24"/>
@@ -581,23 +614,33 @@
           <w:szCs w:val="20"/>
           <w:lang w:val="en-US"/>
         </w:rPr>
-        <w:t>Eleven years of experience documenting test results.</w:t>
-      </w:r>
-    </w:p>
-    <w:p>
-      <w:pPr>
-        <w:pStyle w:val="Normal"/>
-        <w:numPr>
-          <w:ilvl w:val="0"/>
-          <w:numId w:val="1"/>
-        </w:numPr>
-        <w:pBdr/>
-        <w:tabs>
-          <w:tab w:val="left" w:pos="0" w:leader="none"/>
-          <w:tab w:val="left" w:pos="1789" w:leader="none"/>
-        </w:tabs>
-        <w:spacing w:lineRule="atLeast" w:line="100" w:before="0" w:after="0"/>
-        <w:jc w:val="left"/>
+        <w:t>S</w:t>
+      </w:r>
+      <w:r>
+        <w:rPr>
+          <w:rFonts w:eastAsia="Lucida Sans" w:cs="Lucida Sans" w:ascii="Lucida Sans" w:hAnsi="Lucida Sans"/>
+          <w:color w:val="000000"/>
+          <w:sz w:val="20"/>
+          <w:szCs w:val="20"/>
+          <w:lang w:val="en-US"/>
+        </w:rPr>
+        <w:t>et up Eclipse to use -Xrunjdwp:transport=dt_socket to debug Java applications over a network. Set up breakpoints and stepped through code logic to find errors.</w:t>
+      </w:r>
+    </w:p>
+    <w:p>
+      <w:pPr>
+        <w:pStyle w:val="Normal"/>
+        <w:numPr>
+          <w:ilvl w:val="0"/>
+          <w:numId w:val="1"/>
+        </w:numPr>
+        <w:pBdr/>
+        <w:tabs>
+          <w:tab w:val="left" w:pos="0" w:leader="none"/>
+          <w:tab w:val="left" w:pos="1789" w:leader="none"/>
+        </w:tabs>
+        <w:spacing w:lineRule="atLeast" w:line="100" w:before="0" w:after="0"/>
+        <w:jc w:val="both"/>
         <w:rPr>
           <w:rFonts w:ascii="Proxima Nova" w:hAnsi="Proxima Nova" w:eastAsia="Proxima Nova" w:cs="Proxima Nova"/>
           <w:sz w:val="24"/>
@@ -612,24 +655,156 @@
           <w:szCs w:val="20"/>
           <w:lang w:val="en-US"/>
         </w:rPr>
-        <w:t>S</w:t>
-      </w:r>
-      <w:r>
-        <w:rPr>
-          <w:rFonts w:eastAsia="Lucida Sans" w:cs="Lucida Sans" w:ascii="Lucida Sans" w:hAnsi="Lucida Sans"/>
-          <w:color w:val="000000"/>
-          <w:sz w:val="20"/>
-          <w:szCs w:val="20"/>
-          <w:lang w:val="en-US"/>
-        </w:rPr>
-        <w:t>et up Eclipse to use -Xrunjdwp:transport=dt_socket to debug Java applications over a network. Set up breakpoints and stepped through code logic to find errors.</w:t>
-      </w:r>
-    </w:p>
-    <w:p>
-      <w:pPr>
-        <w:pStyle w:val="Normal"/>
-        <w:numPr>
-          <w:ilvl w:val="0"/>
+        <w:t>A</w:t>
+      </w:r>
+      <w:r>
+        <w:rPr>
+          <w:rFonts w:eastAsia="Lucida Sans" w:cs="Lucida Sans" w:ascii="Lucida Sans" w:hAnsi="Lucida Sans"/>
+          <w:color w:val="000000"/>
+          <w:sz w:val="20"/>
+          <w:szCs w:val="20"/>
+          <w:lang w:val="en-US"/>
+        </w:rPr>
+        <w:t>ssisted in an upgrade of a code base from Java 6 to Java 8, which involved rewriting Swing event handlers to use Java 8 lambas.</w:t>
+      </w:r>
+    </w:p>
+    <w:p>
+      <w:pPr>
+        <w:pStyle w:val="Normal"/>
+        <w:numPr>
+          <w:ilvl w:val="0"/>
+          <w:numId w:val="1"/>
+        </w:numPr>
+        <w:pBdr/>
+        <w:tabs>
+          <w:tab w:val="left" w:pos="0" w:leader="none"/>
+          <w:tab w:val="left" w:pos="1789" w:leader="none"/>
+        </w:tabs>
+        <w:spacing w:lineRule="atLeast" w:line="100" w:before="0" w:after="0"/>
+        <w:jc w:val="both"/>
+        <w:rPr>
+          <w:rFonts w:ascii="Lucida Sans" w:hAnsi="Lucida Sans" w:eastAsia="Lucida Sans" w:cs="Lucida Sans"/>
+          <w:color w:val="000000"/>
+          <w:sz w:val="20"/>
+          <w:szCs w:val="20"/>
+          <w:lang w:val="en-US"/>
+        </w:rPr>
+      </w:pPr>
+      <w:r>
+        <w:rPr>
+          <w:rFonts w:eastAsia="Lucida Sans" w:cs="Lucida Sans" w:ascii="Lucida Sans" w:hAnsi="Lucida Sans"/>
+          <w:color w:val="000000"/>
+          <w:sz w:val="20"/>
+          <w:szCs w:val="20"/>
+          <w:lang w:val="en-US"/>
+        </w:rPr>
+        <w:t>Experience with writing and maintaining HTML and Javascript and CSS, used to display statistical report data in a web browser</w:t>
+      </w:r>
+    </w:p>
+    <w:p>
+      <w:pPr>
+        <w:pStyle w:val="Normal"/>
+        <w:numPr>
+          <w:ilvl w:val="0"/>
+          <w:numId w:val="1"/>
+        </w:numPr>
+        <w:pBdr/>
+        <w:tabs>
+          <w:tab w:val="left" w:pos="0" w:leader="none"/>
+          <w:tab w:val="left" w:pos="1789" w:leader="none"/>
+        </w:tabs>
+        <w:spacing w:lineRule="atLeast" w:line="100" w:before="0" w:after="0"/>
+        <w:jc w:val="both"/>
+        <w:rPr>
+          <w:rFonts w:ascii="Lucida Sans" w:hAnsi="Lucida Sans" w:eastAsia="Lucida Sans" w:cs="Lucida Sans"/>
+          <w:color w:val="000000"/>
+          <w:sz w:val="20"/>
+          <w:szCs w:val="20"/>
+          <w:lang w:val="en-US"/>
+        </w:rPr>
+      </w:pPr>
+      <w:r>
+        <w:rPr>
+          <w:rFonts w:eastAsia="Lucida Sans" w:cs="Lucida Sans" w:ascii="Lucida Sans" w:hAnsi="Lucida Sans"/>
+          <w:color w:val="000000"/>
+          <w:sz w:val="20"/>
+          <w:szCs w:val="20"/>
+          <w:lang w:val="en-US"/>
+        </w:rPr>
+        <w:t>Made repeated use of design patterns, e.g.</w:t>
+      </w:r>
+    </w:p>
+    <w:p>
+      <w:pPr>
+        <w:pStyle w:val="Normal"/>
+        <w:numPr>
+          <w:ilvl w:val="1"/>
+          <w:numId w:val="1"/>
+        </w:numPr>
+        <w:pBdr/>
+        <w:tabs>
+          <w:tab w:val="left" w:pos="0" w:leader="none"/>
+          <w:tab w:val="left" w:pos="1789" w:leader="none"/>
+        </w:tabs>
+        <w:spacing w:lineRule="atLeast" w:line="100" w:before="0" w:after="0"/>
+        <w:jc w:val="both"/>
+        <w:rPr>
+          <w:rFonts w:ascii="Lucida Sans" w:hAnsi="Lucida Sans" w:eastAsia="Lucida Sans" w:cs="Lucida Sans"/>
+          <w:color w:val="000000"/>
+          <w:sz w:val="20"/>
+          <w:szCs w:val="20"/>
+          <w:lang w:val="en-US"/>
+        </w:rPr>
+      </w:pPr>
+      <w:r>
+        <w:rPr>
+          <w:rFonts w:eastAsia="Lucida Sans" w:cs="Lucida Sans" w:ascii="Lucida Sans" w:hAnsi="Lucida Sans"/>
+          <w:color w:val="000000"/>
+          <w:sz w:val="20"/>
+          <w:szCs w:val="20"/>
+          <w:lang w:val="en-US"/>
+        </w:rPr>
+        <w:t>Factory pattern, a telegram interface to represent an abstract telegram plus a derived class for each telegram type, and then a telegram factory class to create each telegram.</w:t>
+      </w:r>
+    </w:p>
+    <w:p>
+      <w:pPr>
+        <w:pStyle w:val="Normal"/>
+        <w:numPr>
+          <w:ilvl w:val="1"/>
+          <w:numId w:val="1"/>
+        </w:numPr>
+        <w:pBdr/>
+        <w:tabs>
+          <w:tab w:val="left" w:pos="0" w:leader="none"/>
+          <w:tab w:val="left" w:pos="1789" w:leader="none"/>
+        </w:tabs>
+        <w:spacing w:lineRule="atLeast" w:line="100" w:before="0" w:after="0"/>
+        <w:jc w:val="both"/>
+        <w:rPr>
+          <w:rFonts w:ascii="Lucida Sans" w:hAnsi="Lucida Sans" w:eastAsia="Lucida Sans" w:cs="Lucida Sans"/>
+          <w:color w:val="000000"/>
+          <w:sz w:val="20"/>
+          <w:szCs w:val="20"/>
+          <w:lang w:val="en-US"/>
+        </w:rPr>
+      </w:pPr>
+      <w:r>
+        <w:rPr>
+          <w:rFonts w:eastAsia="Lucida Sans" w:cs="Lucida Sans" w:ascii="Lucida Sans" w:hAnsi="Lucida Sans"/>
+          <w:color w:val="000000"/>
+          <w:sz w:val="20"/>
+          <w:szCs w:val="20"/>
+          <w:lang w:val="en-US"/>
+        </w:rPr>
+        <w:t>Factory pattern, an abstract sorter part type, derived classes for each sorter part represented on a model, and a sorter part factory class to instantiate each sorter part.</w:t>
+      </w:r>
+    </w:p>
+    <w:p>
+      <w:pPr>
+        <w:pStyle w:val="Normal"/>
+        <w:numPr>
+          <w:ilvl w:val="1"/>
           <w:numId w:val="1"/>
         </w:numPr>
         <w:pBdr/>
@@ -653,156 +828,24 @@
           <w:szCs w:val="20"/>
           <w:lang w:val="en-US"/>
         </w:rPr>
-        <w:t>A</w:t>
-      </w:r>
-      <w:r>
-        <w:rPr>
-          <w:rFonts w:eastAsia="Lucida Sans" w:cs="Lucida Sans" w:ascii="Lucida Sans" w:hAnsi="Lucida Sans"/>
-          <w:color w:val="000000"/>
-          <w:sz w:val="20"/>
-          <w:szCs w:val="20"/>
-          <w:lang w:val="en-US"/>
-        </w:rPr>
-        <w:t>ssisted in an upgrade of a code base from Java 6 to Java 8, which involved rewriting Swing event handlers to use Java 8 lambas.</w:t>
-      </w:r>
-    </w:p>
-    <w:p>
-      <w:pPr>
-        <w:pStyle w:val="Normal"/>
-        <w:numPr>
-          <w:ilvl w:val="0"/>
-          <w:numId w:val="1"/>
-        </w:numPr>
-        <w:pBdr/>
-        <w:tabs>
-          <w:tab w:val="left" w:pos="0" w:leader="none"/>
-          <w:tab w:val="left" w:pos="1789" w:leader="none"/>
-        </w:tabs>
-        <w:spacing w:lineRule="atLeast" w:line="100" w:before="0" w:after="0"/>
-        <w:jc w:val="both"/>
-        <w:rPr>
-          <w:rFonts w:ascii="Lucida Sans" w:hAnsi="Lucida Sans" w:eastAsia="Lucida Sans" w:cs="Lucida Sans"/>
-          <w:color w:val="000000"/>
-          <w:sz w:val="20"/>
-          <w:szCs w:val="20"/>
-          <w:lang w:val="en-US"/>
-        </w:rPr>
-      </w:pPr>
-      <w:r>
-        <w:rPr>
-          <w:rFonts w:eastAsia="Lucida Sans" w:cs="Lucida Sans" w:ascii="Lucida Sans" w:hAnsi="Lucida Sans"/>
-          <w:color w:val="000000"/>
-          <w:sz w:val="20"/>
-          <w:szCs w:val="20"/>
-          <w:lang w:val="en-US"/>
-        </w:rPr>
-        <w:t>Experience with writing and maintaining HTML and Javascript and CSS, used to display statistical report data in a web browser</w:t>
-      </w:r>
-    </w:p>
-    <w:p>
-      <w:pPr>
-        <w:pStyle w:val="Normal"/>
-        <w:numPr>
-          <w:ilvl w:val="0"/>
-          <w:numId w:val="1"/>
-        </w:numPr>
-        <w:pBdr/>
-        <w:tabs>
-          <w:tab w:val="left" w:pos="0" w:leader="none"/>
-          <w:tab w:val="left" w:pos="1789" w:leader="none"/>
-        </w:tabs>
-        <w:spacing w:lineRule="atLeast" w:line="100" w:before="0" w:after="0"/>
-        <w:jc w:val="both"/>
-        <w:rPr>
-          <w:rFonts w:ascii="Lucida Sans" w:hAnsi="Lucida Sans" w:eastAsia="Lucida Sans" w:cs="Lucida Sans"/>
-          <w:color w:val="000000"/>
-          <w:sz w:val="20"/>
-          <w:szCs w:val="20"/>
-          <w:lang w:val="en-US"/>
-        </w:rPr>
-      </w:pPr>
-      <w:r>
-        <w:rPr>
-          <w:rFonts w:eastAsia="Lucida Sans" w:cs="Lucida Sans" w:ascii="Lucida Sans" w:hAnsi="Lucida Sans"/>
-          <w:color w:val="000000"/>
-          <w:sz w:val="20"/>
-          <w:szCs w:val="20"/>
-          <w:lang w:val="en-US"/>
-        </w:rPr>
-        <w:t>Made repeated use of design patterns, e.g.</w:t>
-      </w:r>
-    </w:p>
-    <w:p>
-      <w:pPr>
-        <w:pStyle w:val="Normal"/>
-        <w:numPr>
-          <w:ilvl w:val="1"/>
-          <w:numId w:val="1"/>
-        </w:numPr>
-        <w:pBdr/>
-        <w:tabs>
-          <w:tab w:val="left" w:pos="0" w:leader="none"/>
-          <w:tab w:val="left" w:pos="1789" w:leader="none"/>
-        </w:tabs>
-        <w:spacing w:lineRule="atLeast" w:line="100" w:before="0" w:after="0"/>
-        <w:jc w:val="both"/>
-        <w:rPr>
-          <w:rFonts w:ascii="Lucida Sans" w:hAnsi="Lucida Sans" w:eastAsia="Lucida Sans" w:cs="Lucida Sans"/>
-          <w:color w:val="000000"/>
-          <w:sz w:val="20"/>
-          <w:szCs w:val="20"/>
-          <w:lang w:val="en-US"/>
-        </w:rPr>
-      </w:pPr>
-      <w:r>
-        <w:rPr>
-          <w:rFonts w:eastAsia="Lucida Sans" w:cs="Lucida Sans" w:ascii="Lucida Sans" w:hAnsi="Lucida Sans"/>
-          <w:color w:val="000000"/>
-          <w:sz w:val="20"/>
-          <w:szCs w:val="20"/>
-          <w:lang w:val="en-US"/>
-        </w:rPr>
-        <w:t>Factory pattern, a telegram interface to represent an abstract telegram plus a derived class for each telegram type, and then a telegram factory class to create each telegram.</w:t>
-      </w:r>
-    </w:p>
-    <w:p>
-      <w:pPr>
-        <w:pStyle w:val="Normal"/>
-        <w:numPr>
-          <w:ilvl w:val="1"/>
-          <w:numId w:val="1"/>
-        </w:numPr>
-        <w:pBdr/>
-        <w:tabs>
-          <w:tab w:val="left" w:pos="0" w:leader="none"/>
-          <w:tab w:val="left" w:pos="1789" w:leader="none"/>
-        </w:tabs>
-        <w:spacing w:lineRule="atLeast" w:line="100" w:before="0" w:after="0"/>
-        <w:jc w:val="both"/>
-        <w:rPr>
-          <w:rFonts w:ascii="Lucida Sans" w:hAnsi="Lucida Sans" w:eastAsia="Lucida Sans" w:cs="Lucida Sans"/>
-          <w:color w:val="000000"/>
-          <w:sz w:val="20"/>
-          <w:szCs w:val="20"/>
-          <w:lang w:val="en-US"/>
-        </w:rPr>
-      </w:pPr>
-      <w:r>
-        <w:rPr>
-          <w:rFonts w:eastAsia="Lucida Sans" w:cs="Lucida Sans" w:ascii="Lucida Sans" w:hAnsi="Lucida Sans"/>
-          <w:color w:val="000000"/>
-          <w:sz w:val="20"/>
-          <w:szCs w:val="20"/>
-          <w:lang w:val="en-US"/>
-        </w:rPr>
-        <w:t>Factory pattern, an abstract sorter part type, derived classes for each sorter part represented on a model, and a sorter part factory class to instantiate each sorter part.</w:t>
-      </w:r>
-    </w:p>
-    <w:p>
-      <w:pPr>
-        <w:pStyle w:val="Normal"/>
-        <w:numPr>
-          <w:ilvl w:val="1"/>
+        <w:t xml:space="preserve">State pattern, created an item class as the context and various state classes such as </w:t>
+      </w:r>
+      <w:r>
+        <w:rPr>
+          <w:rFonts w:eastAsia="Lucida Sans" w:cs="Lucida Sans" w:ascii="Lucida Sans" w:hAnsi="Lucida Sans"/>
+          <w:color w:val="000000"/>
+          <w:sz w:val="20"/>
+          <w:szCs w:val="20"/>
+          <w:lang w:val="en-US"/>
+        </w:rPr>
+        <w:t>ItemInductedState, ItemDischargedState, etc. to represent various actions on items (and which caused the behavior of the item to change).</w:t>
+      </w:r>
+    </w:p>
+    <w:p>
+      <w:pPr>
+        <w:pStyle w:val="Normal"/>
+        <w:numPr>
+          <w:ilvl w:val="0"/>
           <w:numId w:val="1"/>
         </w:numPr>
         <w:pBdr/>
@@ -826,24 +869,133 @@
           <w:szCs w:val="20"/>
           <w:lang w:val="en-US"/>
         </w:rPr>
-        <w:t xml:space="preserve">State pattern, created an item class as the context and various state classes such as </w:t>
-      </w:r>
-      <w:r>
-        <w:rPr>
-          <w:rFonts w:eastAsia="Lucida Sans" w:cs="Lucida Sans" w:ascii="Lucida Sans" w:hAnsi="Lucida Sans"/>
-          <w:color w:val="000000"/>
-          <w:sz w:val="20"/>
-          <w:szCs w:val="20"/>
-          <w:lang w:val="en-US"/>
-        </w:rPr>
-        <w:t>ItemInductedState, ItemDischargedState, etc. to represent various actions on items (and which caused the behavior of the item to change).</w:t>
-      </w:r>
-    </w:p>
-    <w:p>
-      <w:pPr>
-        <w:pStyle w:val="Normal"/>
-        <w:numPr>
-          <w:ilvl w:val="0"/>
+        <w:t xml:space="preserve">Devised a means to store unstructured data in a MySQL database to represent “items” on a tilt tray/cross belt circular conveyor system </w:t>
+      </w:r>
+      <w:r>
+        <w:rPr>
+          <w:rFonts w:eastAsia="Lucida Sans" w:cs="Lucida Sans" w:ascii="Lucida Sans" w:hAnsi="Lucida Sans"/>
+          <w:color w:val="000000"/>
+          <w:sz w:val="20"/>
+          <w:szCs w:val="20"/>
+          <w:lang w:val="en-US"/>
+        </w:rPr>
+        <w:t>(which can have arbitrary properties)  as a blob of text</w:t>
+      </w:r>
+      <w:r>
+        <w:rPr>
+          <w:rFonts w:eastAsia="Lucida Sans" w:cs="Lucida Sans" w:ascii="Lucida Sans" w:hAnsi="Lucida Sans"/>
+          <w:color w:val="000000"/>
+          <w:sz w:val="20"/>
+          <w:szCs w:val="20"/>
+          <w:lang w:val="en-US"/>
+        </w:rPr>
+        <w:t>.</w:t>
+      </w:r>
+    </w:p>
+    <w:p>
+      <w:pPr>
+        <w:pStyle w:val="Normal"/>
+        <w:numPr>
+          <w:ilvl w:val="0"/>
+          <w:numId w:val="1"/>
+        </w:numPr>
+        <w:pBdr/>
+        <w:tabs>
+          <w:tab w:val="left" w:pos="0" w:leader="none"/>
+          <w:tab w:val="left" w:pos="1789" w:leader="none"/>
+        </w:tabs>
+        <w:spacing w:lineRule="atLeast" w:line="100" w:before="0" w:after="0"/>
+        <w:jc w:val="both"/>
+        <w:rPr>
+          <w:rFonts w:ascii="Lucida Sans" w:hAnsi="Lucida Sans" w:eastAsia="Lucida Sans" w:cs="Lucida Sans"/>
+          <w:color w:val="000000"/>
+          <w:sz w:val="20"/>
+          <w:szCs w:val="20"/>
+          <w:lang w:val="en-US"/>
+        </w:rPr>
+      </w:pPr>
+      <w:r>
+        <w:rPr>
+          <w:rFonts w:eastAsia="Lucida Sans" w:cs="Lucida Sans" w:ascii="Lucida Sans" w:hAnsi="Lucida Sans"/>
+          <w:color w:val="000000"/>
+          <w:sz w:val="20"/>
+          <w:szCs w:val="20"/>
+          <w:lang w:val="en-US"/>
+        </w:rPr>
+        <w:t>Created various data structures to represent complex relationships, e.g.</w:t>
+      </w:r>
+    </w:p>
+    <w:p>
+      <w:pPr>
+        <w:pStyle w:val="Normal"/>
+        <w:numPr>
+          <w:ilvl w:val="1"/>
+          <w:numId w:val="1"/>
+        </w:numPr>
+        <w:pBdr/>
+        <w:tabs>
+          <w:tab w:val="left" w:pos="0" w:leader="none"/>
+          <w:tab w:val="left" w:pos="1789" w:leader="none"/>
+        </w:tabs>
+        <w:spacing w:lineRule="atLeast" w:line="100" w:before="0" w:after="0"/>
+        <w:jc w:val="both"/>
+        <w:rPr>
+          <w:rFonts w:ascii="Lucida Sans" w:hAnsi="Lucida Sans" w:eastAsia="Lucida Sans" w:cs="Lucida Sans"/>
+          <w:color w:val="000000"/>
+          <w:sz w:val="20"/>
+          <w:szCs w:val="20"/>
+          <w:lang w:val="en-US"/>
+        </w:rPr>
+      </w:pPr>
+      <w:r>
+        <w:rPr>
+          <w:rFonts w:eastAsia="Lucida Sans" w:cs="Lucida Sans" w:ascii="Lucida Sans" w:hAnsi="Lucida Sans"/>
+          <w:color w:val="000000"/>
+          <w:sz w:val="20"/>
+          <w:szCs w:val="20"/>
+          <w:lang w:val="en-US"/>
+        </w:rPr>
+        <w:t>base properties of an item (human readable names represented as strings, position data represented as integers, measurement data (weight and height) represented as floating point doubles, neighbor items represented as a list of items within the structure).</w:t>
+      </w:r>
+    </w:p>
+    <w:p>
+      <w:pPr>
+        <w:pStyle w:val="Normal"/>
+        <w:numPr>
+          <w:ilvl w:val="1"/>
+          <w:numId w:val="1"/>
+        </w:numPr>
+        <w:pBdr/>
+        <w:tabs>
+          <w:tab w:val="left" w:pos="0" w:leader="none"/>
+          <w:tab w:val="left" w:pos="1789" w:leader="none"/>
+        </w:tabs>
+        <w:spacing w:lineRule="atLeast" w:line="100" w:before="0" w:after="0"/>
+        <w:jc w:val="both"/>
+        <w:rPr>
+          <w:rFonts w:ascii="Lucida Sans" w:hAnsi="Lucida Sans" w:eastAsia="Lucida Sans" w:cs="Lucida Sans"/>
+          <w:color w:val="000000"/>
+          <w:sz w:val="20"/>
+          <w:szCs w:val="20"/>
+          <w:lang w:val="en-US"/>
+        </w:rPr>
+      </w:pPr>
+      <w:r>
+        <w:rPr>
+          <w:rFonts w:eastAsia="Lucida Sans" w:cs="Lucida Sans" w:ascii="Lucida Sans" w:hAnsi="Lucida Sans"/>
+          <w:color w:val="000000"/>
+          <w:sz w:val="20"/>
+          <w:szCs w:val="20"/>
+          <w:lang w:val="en-US"/>
+        </w:rPr>
+        <w:t>Telnet screen session (user id, user name, menu that the user is on, socket associated with the telnet session, last option the user picked, logged in time, hashmap/dictionaries to look up the telnet session by the user's name).</w:t>
+      </w:r>
+    </w:p>
+    <w:p>
+      <w:pPr>
+        <w:pStyle w:val="Normal"/>
+        <w:numPr>
+          <w:ilvl w:val="1"/>
           <w:numId w:val="1"/>
         </w:numPr>
         <w:pBdr/>
@@ -867,133 +1019,24 @@
           <w:szCs w:val="20"/>
           <w:lang w:val="en-US"/>
         </w:rPr>
-        <w:t xml:space="preserve">Devised a means to store unstructured data in a MySQL database to represent “items” on a tilt tray/cross belt circular conveyor system </w:t>
-      </w:r>
-      <w:r>
-        <w:rPr>
-          <w:rFonts w:eastAsia="Lucida Sans" w:cs="Lucida Sans" w:ascii="Lucida Sans" w:hAnsi="Lucida Sans"/>
-          <w:color w:val="000000"/>
-          <w:sz w:val="20"/>
-          <w:szCs w:val="20"/>
-          <w:lang w:val="en-US"/>
-        </w:rPr>
-        <w:t>(which can have arbitrary properties)  as a blob of text</w:t>
-      </w:r>
-      <w:r>
-        <w:rPr>
-          <w:rFonts w:eastAsia="Lucida Sans" w:cs="Lucida Sans" w:ascii="Lucida Sans" w:hAnsi="Lucida Sans"/>
-          <w:color w:val="000000"/>
-          <w:sz w:val="20"/>
-          <w:szCs w:val="20"/>
-          <w:lang w:val="en-US"/>
-        </w:rPr>
-        <w:t>.</w:t>
-      </w:r>
-    </w:p>
-    <w:p>
-      <w:pPr>
-        <w:pStyle w:val="Normal"/>
-        <w:numPr>
-          <w:ilvl w:val="0"/>
-          <w:numId w:val="1"/>
-        </w:numPr>
-        <w:pBdr/>
-        <w:tabs>
-          <w:tab w:val="left" w:pos="0" w:leader="none"/>
-          <w:tab w:val="left" w:pos="1789" w:leader="none"/>
-        </w:tabs>
-        <w:spacing w:lineRule="atLeast" w:line="100" w:before="0" w:after="0"/>
-        <w:jc w:val="both"/>
-        <w:rPr>
-          <w:rFonts w:ascii="Lucida Sans" w:hAnsi="Lucida Sans" w:eastAsia="Lucida Sans" w:cs="Lucida Sans"/>
-          <w:color w:val="000000"/>
-          <w:sz w:val="20"/>
-          <w:szCs w:val="20"/>
-          <w:lang w:val="en-US"/>
-        </w:rPr>
-      </w:pPr>
-      <w:r>
-        <w:rPr>
-          <w:rFonts w:eastAsia="Lucida Sans" w:cs="Lucida Sans" w:ascii="Lucida Sans" w:hAnsi="Lucida Sans"/>
-          <w:color w:val="000000"/>
-          <w:sz w:val="20"/>
-          <w:szCs w:val="20"/>
-          <w:lang w:val="en-US"/>
-        </w:rPr>
-        <w:t>Created various data structures to represent complex relationships, e.g.</w:t>
-      </w:r>
-    </w:p>
-    <w:p>
-      <w:pPr>
-        <w:pStyle w:val="Normal"/>
-        <w:numPr>
-          <w:ilvl w:val="1"/>
-          <w:numId w:val="1"/>
-        </w:numPr>
-        <w:pBdr/>
-        <w:tabs>
-          <w:tab w:val="left" w:pos="0" w:leader="none"/>
-          <w:tab w:val="left" w:pos="1789" w:leader="none"/>
-        </w:tabs>
-        <w:spacing w:lineRule="atLeast" w:line="100" w:before="0" w:after="0"/>
-        <w:jc w:val="both"/>
-        <w:rPr>
-          <w:rFonts w:ascii="Lucida Sans" w:hAnsi="Lucida Sans" w:eastAsia="Lucida Sans" w:cs="Lucida Sans"/>
-          <w:color w:val="000000"/>
-          <w:sz w:val="20"/>
-          <w:szCs w:val="20"/>
-          <w:lang w:val="en-US"/>
-        </w:rPr>
-      </w:pPr>
-      <w:r>
-        <w:rPr>
-          <w:rFonts w:eastAsia="Lucida Sans" w:cs="Lucida Sans" w:ascii="Lucida Sans" w:hAnsi="Lucida Sans"/>
-          <w:color w:val="000000"/>
-          <w:sz w:val="20"/>
-          <w:szCs w:val="20"/>
-          <w:lang w:val="en-US"/>
-        </w:rPr>
-        <w:t>base properties of an item (human readable names represented as strings, position data represented as integers, measurement data (weight and height) represented as floating point doubles, neighbor items represented as a list of items within the structure).</w:t>
-      </w:r>
-    </w:p>
-    <w:p>
-      <w:pPr>
-        <w:pStyle w:val="Normal"/>
-        <w:numPr>
-          <w:ilvl w:val="1"/>
-          <w:numId w:val="1"/>
-        </w:numPr>
-        <w:pBdr/>
-        <w:tabs>
-          <w:tab w:val="left" w:pos="0" w:leader="none"/>
-          <w:tab w:val="left" w:pos="1789" w:leader="none"/>
-        </w:tabs>
-        <w:spacing w:lineRule="atLeast" w:line="100" w:before="0" w:after="0"/>
-        <w:jc w:val="both"/>
-        <w:rPr>
-          <w:rFonts w:ascii="Lucida Sans" w:hAnsi="Lucida Sans" w:eastAsia="Lucida Sans" w:cs="Lucida Sans"/>
-          <w:color w:val="000000"/>
-          <w:sz w:val="20"/>
-          <w:szCs w:val="20"/>
-          <w:lang w:val="en-US"/>
-        </w:rPr>
-      </w:pPr>
-      <w:r>
-        <w:rPr>
-          <w:rFonts w:eastAsia="Lucida Sans" w:cs="Lucida Sans" w:ascii="Lucida Sans" w:hAnsi="Lucida Sans"/>
-          <w:color w:val="000000"/>
-          <w:sz w:val="20"/>
-          <w:szCs w:val="20"/>
-          <w:lang w:val="en-US"/>
-        </w:rPr>
-        <w:t>Telnet screen session (user id, user name, menu that the user is on, socket associated with the telnet session, last option the user picked, logged in time, hashmap/dictionaries to look up the telnet session by the user's name).</w:t>
-      </w:r>
-    </w:p>
-    <w:p>
-      <w:pPr>
-        <w:pStyle w:val="Normal"/>
-        <w:numPr>
-          <w:ilvl w:val="1"/>
+        <w:t>Model of p</w:t>
+      </w:r>
+      <w:r>
+        <w:rPr>
+          <w:rFonts w:eastAsia="Lucida Sans" w:cs="Lucida Sans" w:ascii="Lucida Sans" w:hAnsi="Lucida Sans"/>
+          <w:color w:val="000000"/>
+          <w:sz w:val="20"/>
+          <w:szCs w:val="20"/>
+          <w:lang w:val="en-US"/>
+        </w:rPr>
+        <w:t>roperties of an input or output on a programmable logic controller (name associated with the input/output, type (in or out), access tag string, address information).</w:t>
+      </w:r>
+    </w:p>
+    <w:p>
+      <w:pPr>
+        <w:pStyle w:val="Normal"/>
+        <w:numPr>
+          <w:ilvl w:val="0"/>
           <w:numId w:val="1"/>
         </w:numPr>
         <w:pBdr/>
@@ -1017,33 +1060,43 @@
           <w:szCs w:val="20"/>
           <w:lang w:val="en-US"/>
         </w:rPr>
-        <w:t>Model of p</w:t>
-      </w:r>
-      <w:r>
-        <w:rPr>
-          <w:rFonts w:eastAsia="Lucida Sans" w:cs="Lucida Sans" w:ascii="Lucida Sans" w:hAnsi="Lucida Sans"/>
-          <w:color w:val="000000"/>
-          <w:sz w:val="20"/>
-          <w:szCs w:val="20"/>
-          <w:lang w:val="en-US"/>
-        </w:rPr>
-        <w:t>roperties of an input or output on a programmable logic controller (name associated with the input/output, type (in or out), access tag string, address information).</w:t>
-      </w:r>
-    </w:p>
-    <w:p>
-      <w:pPr>
-        <w:pStyle w:val="Normal"/>
-        <w:numPr>
-          <w:ilvl w:val="0"/>
-          <w:numId w:val="1"/>
-        </w:numPr>
-        <w:pBdr/>
-        <w:tabs>
-          <w:tab w:val="left" w:pos="0" w:leader="none"/>
-          <w:tab w:val="left" w:pos="1789" w:leader="none"/>
-        </w:tabs>
-        <w:spacing w:lineRule="atLeast" w:line="100" w:before="0" w:after="0"/>
-        <w:jc w:val="both"/>
+        <w:t xml:space="preserve">Worked </w:t>
+      </w:r>
+      <w:r>
+        <w:rPr>
+          <w:rFonts w:eastAsia="Lucida Sans" w:cs="Lucida Sans" w:ascii="Lucida Sans" w:hAnsi="Lucida Sans"/>
+          <w:color w:val="000000"/>
+          <w:sz w:val="20"/>
+          <w:szCs w:val="20"/>
+          <w:lang w:val="en-US"/>
+        </w:rPr>
+        <w:t>on a program</w:t>
+      </w:r>
+      <w:r>
+        <w:rPr>
+          <w:rFonts w:eastAsia="Lucida Sans" w:cs="Lucida Sans" w:ascii="Lucida Sans" w:hAnsi="Lucida Sans"/>
+          <w:color w:val="000000"/>
+          <w:sz w:val="20"/>
+          <w:szCs w:val="20"/>
+          <w:lang w:val="en-US"/>
+        </w:rPr>
+        <w:t xml:space="preserve"> to stream images from an AXIS camera over a network to a thick client viewer.</w:t>
+      </w:r>
+    </w:p>
+    <w:p>
+      <w:pPr>
+        <w:pStyle w:val="Normal"/>
+        <w:numPr>
+          <w:ilvl w:val="0"/>
+          <w:numId w:val="1"/>
+        </w:numPr>
+        <w:pBdr/>
+        <w:tabs>
+          <w:tab w:val="left" w:pos="0" w:leader="none"/>
+          <w:tab w:val="left" w:pos="1789" w:leader="none"/>
+        </w:tabs>
+        <w:spacing w:lineRule="atLeast" w:line="100" w:before="0" w:after="0"/>
+        <w:jc w:val="left"/>
         <w:rPr>
           <w:rFonts w:ascii="Proxima Nova" w:hAnsi="Proxima Nova" w:eastAsia="Proxima Nova" w:cs="Proxima Nova"/>
           <w:sz w:val="24"/>
@@ -1058,27 +1111,116 @@
           <w:szCs w:val="20"/>
           <w:lang w:val="en-US"/>
         </w:rPr>
-        <w:t xml:space="preserve">Worked </w:t>
-      </w:r>
-      <w:r>
-        <w:rPr>
-          <w:rFonts w:eastAsia="Lucida Sans" w:cs="Lucida Sans" w:ascii="Lucida Sans" w:hAnsi="Lucida Sans"/>
-          <w:color w:val="000000"/>
-          <w:sz w:val="20"/>
-          <w:szCs w:val="20"/>
-          <w:lang w:val="en-US"/>
-        </w:rPr>
-        <w:t>on a program</w:t>
-      </w:r>
-      <w:r>
-        <w:rPr>
-          <w:rFonts w:eastAsia="Lucida Sans" w:cs="Lucida Sans" w:ascii="Lucida Sans" w:hAnsi="Lucida Sans"/>
-          <w:color w:val="000000"/>
-          <w:sz w:val="20"/>
-          <w:szCs w:val="20"/>
-          <w:lang w:val="en-US"/>
-        </w:rPr>
-        <w:t xml:space="preserve"> to stream images from an AXIS camera over a network to a thick client viewer.</w:t>
+        <w:t>W</w:t>
+      </w:r>
+      <w:r>
+        <w:rPr>
+          <w:rFonts w:eastAsia="Lucida Sans" w:cs="Lucida Sans" w:ascii="Lucida Sans" w:hAnsi="Lucida Sans"/>
+          <w:color w:val="000000"/>
+          <w:sz w:val="20"/>
+          <w:szCs w:val="20"/>
+          <w:lang w:val="en-US"/>
+        </w:rPr>
+        <w:t>orking on a desktop Winforms client, in C# – a multi-tabbed, multiple document interface GUI, which connects to a series of services and displays data and allows the user to interact and control the system.</w:t>
+      </w:r>
+    </w:p>
+    <w:p>
+      <w:pPr>
+        <w:pStyle w:val="Normal"/>
+        <w:numPr>
+          <w:ilvl w:val="1"/>
+          <w:numId w:val="1"/>
+        </w:numPr>
+        <w:pBdr/>
+        <w:tabs>
+          <w:tab w:val="left" w:pos="0" w:leader="none"/>
+          <w:tab w:val="left" w:pos="1789" w:leader="none"/>
+        </w:tabs>
+        <w:spacing w:lineRule="atLeast" w:line="100" w:before="0" w:after="0"/>
+        <w:jc w:val="left"/>
+        <w:rPr>
+          <w:rFonts w:ascii="Lucida Sans" w:hAnsi="Lucida Sans" w:eastAsia="Lucida Sans" w:cs="Lucida Sans"/>
+          <w:color w:val="000000"/>
+          <w:sz w:val="20"/>
+          <w:szCs w:val="20"/>
+          <w:lang w:val="en-US"/>
+        </w:rPr>
+      </w:pPr>
+      <w:r>
+        <w:rPr>
+          <w:rFonts w:eastAsia="Lucida Sans" w:cs="Lucida Sans" w:ascii="Lucida Sans" w:hAnsi="Lucida Sans"/>
+          <w:color w:val="000000"/>
+          <w:sz w:val="20"/>
+          <w:szCs w:val="20"/>
+          <w:lang w:val="en-US"/>
+        </w:rPr>
+        <w:t>Developed a panel from scratch for this client which showed live statistical data to the end user.</w:t>
+      </w:r>
+    </w:p>
+    <w:p>
+      <w:pPr>
+        <w:pStyle w:val="Normal"/>
+        <w:numPr>
+          <w:ilvl w:val="1"/>
+          <w:numId w:val="1"/>
+        </w:numPr>
+        <w:pBdr/>
+        <w:tabs>
+          <w:tab w:val="left" w:pos="0" w:leader="none"/>
+          <w:tab w:val="left" w:pos="1789" w:leader="none"/>
+        </w:tabs>
+        <w:spacing w:lineRule="atLeast" w:line="100" w:before="0" w:after="0"/>
+        <w:jc w:val="left"/>
+        <w:rPr>
+          <w:rFonts w:ascii="Lucida Sans" w:hAnsi="Lucida Sans" w:eastAsia="Lucida Sans" w:cs="Lucida Sans"/>
+          <w:color w:val="000000"/>
+          <w:sz w:val="20"/>
+          <w:szCs w:val="20"/>
+          <w:lang w:val="en-US"/>
+        </w:rPr>
+      </w:pPr>
+      <w:r>
+        <w:rPr>
+          <w:rFonts w:eastAsia="Lucida Sans" w:cs="Lucida Sans" w:ascii="Lucida Sans" w:hAnsi="Lucida Sans"/>
+          <w:color w:val="000000"/>
+          <w:sz w:val="20"/>
+          <w:szCs w:val="20"/>
+          <w:lang w:val="en-US"/>
+        </w:rPr>
+        <w:t>Developed another panel which allowed users to control infrared devices.</w:t>
+      </w:r>
+    </w:p>
+    <w:p>
+      <w:pPr>
+        <w:pStyle w:val="Normal"/>
+        <w:numPr>
+          <w:ilvl w:val="1"/>
+          <w:numId w:val="1"/>
+        </w:numPr>
+        <w:pBdr/>
+        <w:tabs>
+          <w:tab w:val="left" w:pos="0" w:leader="none"/>
+          <w:tab w:val="left" w:pos="1789" w:leader="none"/>
+        </w:tabs>
+        <w:spacing w:lineRule="atLeast" w:line="100" w:before="0" w:after="0"/>
+        <w:jc w:val="left"/>
+        <w:rPr>
+          <w:rFonts w:ascii="Lucida Sans" w:hAnsi="Lucida Sans" w:eastAsia="Lucida Sans" w:cs="Lucida Sans"/>
+          <w:color w:val="000000"/>
+          <w:sz w:val="20"/>
+          <w:szCs w:val="20"/>
+          <w:lang w:val="en-US"/>
+        </w:rPr>
+      </w:pPr>
+      <w:r>
+        <w:rPr>
+          <w:rFonts w:eastAsia="Lucida Sans" w:cs="Lucida Sans" w:ascii="Lucida Sans" w:hAnsi="Lucida Sans"/>
+          <w:color w:val="000000"/>
+          <w:sz w:val="20"/>
+          <w:szCs w:val="20"/>
+          <w:lang w:val="en-US"/>
+        </w:rPr>
+        <w:t>Enhancing the existing 3D model viewer with functionality for new device types.</w:t>
       </w:r>
     </w:p>
     <w:p>
@@ -1109,17 +1251,47 @@
           <w:szCs w:val="20"/>
           <w:lang w:val="en-US"/>
         </w:rPr>
-        <w:t>W</w:t>
-      </w:r>
-      <w:r>
-        <w:rPr>
-          <w:rFonts w:eastAsia="Lucida Sans" w:cs="Lucida Sans" w:ascii="Lucida Sans" w:hAnsi="Lucida Sans"/>
-          <w:color w:val="000000"/>
-          <w:sz w:val="20"/>
-          <w:szCs w:val="20"/>
-          <w:lang w:val="en-US"/>
-        </w:rPr>
-        <w:t>orking on a desktop Winforms client, in C# – a multi-tabbed, multiple document interface GUI, which connects to a series of services and displays data and allows the user to interact and control the system.</w:t>
+        <w:t xml:space="preserve">Experience with ASP.NET MVC, as part of an effort to replace the desktop Winforms client with a </w:t>
+      </w:r>
+      <w:r>
+        <w:rPr>
+          <w:rFonts w:eastAsia="Lucida Sans" w:cs="Lucida Sans" w:ascii="Lucida Sans" w:hAnsi="Lucida Sans"/>
+          <w:color w:val="000000"/>
+          <w:sz w:val="20"/>
+          <w:szCs w:val="20"/>
+          <w:lang w:val="en-US"/>
+        </w:rPr>
+        <w:t>version</w:t>
+      </w:r>
+      <w:r>
+        <w:rPr>
+          <w:rFonts w:eastAsia="Lucida Sans" w:cs="Lucida Sans" w:ascii="Lucida Sans" w:hAnsi="Lucida Sans"/>
+          <w:color w:val="000000"/>
+          <w:sz w:val="20"/>
+          <w:szCs w:val="20"/>
+          <w:lang w:val="en-US"/>
+        </w:rPr>
+        <w:t xml:space="preserve"> that works from within a </w:t>
+      </w:r>
+      <w:r>
+        <w:rPr>
+          <w:rFonts w:eastAsia="Lucida Sans" w:cs="Lucida Sans" w:ascii="Lucida Sans" w:hAnsi="Lucida Sans"/>
+          <w:color w:val="000000"/>
+          <w:sz w:val="20"/>
+          <w:szCs w:val="20"/>
+          <w:lang w:val="en-US"/>
+        </w:rPr>
+        <w:t>web</w:t>
+      </w:r>
+      <w:r>
+        <w:rPr>
+          <w:rFonts w:eastAsia="Lucida Sans" w:cs="Lucida Sans" w:ascii="Lucida Sans" w:hAnsi="Lucida Sans"/>
+          <w:color w:val="000000"/>
+          <w:sz w:val="20"/>
+          <w:szCs w:val="20"/>
+          <w:lang w:val="en-US"/>
+        </w:rPr>
+        <w:t xml:space="preserve"> browser.</w:t>
       </w:r>
     </w:p>
     <w:p>
@@ -1127,105 +1299,6 @@
         <w:pStyle w:val="Normal"/>
         <w:numPr>
           <w:ilvl w:val="1"/>
-          <w:numId w:val="1"/>
-        </w:numPr>
-        <w:pBdr/>
-        <w:tabs>
-          <w:tab w:val="left" w:pos="0" w:leader="none"/>
-          <w:tab w:val="left" w:pos="1789" w:leader="none"/>
-        </w:tabs>
-        <w:spacing w:lineRule="atLeast" w:line="100" w:before="0" w:after="0"/>
-        <w:jc w:val="left"/>
-        <w:rPr>
-          <w:rFonts w:ascii="Lucida Sans" w:hAnsi="Lucida Sans" w:eastAsia="Lucida Sans" w:cs="Lucida Sans"/>
-          <w:color w:val="000000"/>
-          <w:sz w:val="20"/>
-          <w:szCs w:val="20"/>
-          <w:lang w:val="en-US"/>
-        </w:rPr>
-      </w:pPr>
-      <w:r>
-        <w:rPr>
-          <w:rFonts w:eastAsia="Lucida Sans" w:cs="Lucida Sans" w:ascii="Lucida Sans" w:hAnsi="Lucida Sans"/>
-          <w:color w:val="000000"/>
-          <w:sz w:val="20"/>
-          <w:szCs w:val="20"/>
-          <w:lang w:val="en-US"/>
-        </w:rPr>
-        <w:t>Developed a panel from scratch for this client which showed live statistical data to the end user.</w:t>
-      </w:r>
-    </w:p>
-    <w:p>
-      <w:pPr>
-        <w:pStyle w:val="Normal"/>
-        <w:numPr>
-          <w:ilvl w:val="1"/>
-          <w:numId w:val="1"/>
-        </w:numPr>
-        <w:pBdr/>
-        <w:tabs>
-          <w:tab w:val="left" w:pos="0" w:leader="none"/>
-          <w:tab w:val="left" w:pos="1789" w:leader="none"/>
-        </w:tabs>
-        <w:spacing w:lineRule="atLeast" w:line="100" w:before="0" w:after="0"/>
-        <w:jc w:val="left"/>
-        <w:rPr>
-          <w:rFonts w:ascii="Lucida Sans" w:hAnsi="Lucida Sans" w:eastAsia="Lucida Sans" w:cs="Lucida Sans"/>
-          <w:color w:val="000000"/>
-          <w:sz w:val="20"/>
-          <w:szCs w:val="20"/>
-          <w:lang w:val="en-US"/>
-        </w:rPr>
-      </w:pPr>
-      <w:r>
-        <w:rPr>
-          <w:rFonts w:eastAsia="Lucida Sans" w:cs="Lucida Sans" w:ascii="Lucida Sans" w:hAnsi="Lucida Sans"/>
-          <w:color w:val="000000"/>
-          <w:sz w:val="20"/>
-          <w:szCs w:val="20"/>
-          <w:lang w:val="en-US"/>
-        </w:rPr>
-        <w:t>Developed another panel which allowed users to control infrared devices.</w:t>
-      </w:r>
-    </w:p>
-    <w:p>
-      <w:pPr>
-        <w:pStyle w:val="Normal"/>
-        <w:numPr>
-          <w:ilvl w:val="1"/>
-          <w:numId w:val="1"/>
-        </w:numPr>
-        <w:pBdr/>
-        <w:tabs>
-          <w:tab w:val="left" w:pos="0" w:leader="none"/>
-          <w:tab w:val="left" w:pos="1789" w:leader="none"/>
-        </w:tabs>
-        <w:spacing w:lineRule="atLeast" w:line="100" w:before="0" w:after="0"/>
-        <w:jc w:val="left"/>
-        <w:rPr>
-          <w:rFonts w:ascii="Lucida Sans" w:hAnsi="Lucida Sans" w:eastAsia="Lucida Sans" w:cs="Lucida Sans"/>
-          <w:color w:val="000000"/>
-          <w:sz w:val="20"/>
-          <w:szCs w:val="20"/>
-          <w:lang w:val="en-US"/>
-        </w:rPr>
-      </w:pPr>
-      <w:r>
-        <w:rPr>
-          <w:rFonts w:eastAsia="Lucida Sans" w:cs="Lucida Sans" w:ascii="Lucida Sans" w:hAnsi="Lucida Sans"/>
-          <w:color w:val="000000"/>
-          <w:sz w:val="20"/>
-          <w:szCs w:val="20"/>
-          <w:lang w:val="en-US"/>
-        </w:rPr>
-        <w:t>Enhancing the existing 3D model viewer with functionality for new device types.</w:t>
-      </w:r>
-    </w:p>
-    <w:p>
-      <w:pPr>
-        <w:pStyle w:val="Normal"/>
-        <w:numPr>
-          <w:ilvl w:val="0"/>
           <w:numId w:val="1"/>
         </w:numPr>
         <w:pBdr/>
@@ -1249,54 +1322,24 @@
           <w:szCs w:val="20"/>
           <w:lang w:val="en-US"/>
         </w:rPr>
-        <w:t xml:space="preserve">Experience with ASP.NET MVC, as part of an effort to replace the desktop Winforms client with a </w:t>
-      </w:r>
-      <w:r>
-        <w:rPr>
-          <w:rFonts w:eastAsia="Lucida Sans" w:cs="Lucida Sans" w:ascii="Lucida Sans" w:hAnsi="Lucida Sans"/>
-          <w:color w:val="000000"/>
-          <w:sz w:val="20"/>
-          <w:szCs w:val="20"/>
-          <w:lang w:val="en-US"/>
-        </w:rPr>
-        <w:t>version</w:t>
-      </w:r>
-      <w:r>
-        <w:rPr>
-          <w:rFonts w:eastAsia="Lucida Sans" w:cs="Lucida Sans" w:ascii="Lucida Sans" w:hAnsi="Lucida Sans"/>
-          <w:color w:val="000000"/>
-          <w:sz w:val="20"/>
-          <w:szCs w:val="20"/>
-          <w:lang w:val="en-US"/>
-        </w:rPr>
-        <w:t xml:space="preserve"> that works from within a </w:t>
-      </w:r>
-      <w:r>
-        <w:rPr>
-          <w:rFonts w:eastAsia="Lucida Sans" w:cs="Lucida Sans" w:ascii="Lucida Sans" w:hAnsi="Lucida Sans"/>
-          <w:color w:val="000000"/>
-          <w:sz w:val="20"/>
-          <w:szCs w:val="20"/>
-          <w:lang w:val="en-US"/>
-        </w:rPr>
-        <w:t>web</w:t>
-      </w:r>
-      <w:r>
-        <w:rPr>
-          <w:rFonts w:eastAsia="Lucida Sans" w:cs="Lucida Sans" w:ascii="Lucida Sans" w:hAnsi="Lucida Sans"/>
-          <w:color w:val="000000"/>
-          <w:sz w:val="20"/>
-          <w:szCs w:val="20"/>
-          <w:lang w:val="en-US"/>
-        </w:rPr>
-        <w:t xml:space="preserve"> browser.</w:t>
-      </w:r>
-    </w:p>
-    <w:p>
-      <w:pPr>
-        <w:pStyle w:val="Normal"/>
-        <w:numPr>
-          <w:ilvl w:val="1"/>
+        <w:t>F</w:t>
+      </w:r>
+      <w:r>
+        <w:rPr>
+          <w:rFonts w:eastAsia="Lucida Sans" w:cs="Lucida Sans" w:ascii="Lucida Sans" w:hAnsi="Lucida Sans"/>
+          <w:color w:val="000000"/>
+          <w:sz w:val="20"/>
+          <w:szCs w:val="20"/>
+          <w:lang w:val="en-US"/>
+        </w:rPr>
+        <w:t>amiliar with SOAP and web services due to this effort.</w:t>
+      </w:r>
+    </w:p>
+    <w:p>
+      <w:pPr>
+        <w:pStyle w:val="Normal"/>
+        <w:numPr>
+          <w:ilvl w:val="0"/>
           <w:numId w:val="1"/>
         </w:numPr>
         <w:pBdr/>
@@ -1320,17 +1363,149 @@
           <w:szCs w:val="20"/>
           <w:lang w:val="en-US"/>
         </w:rPr>
-        <w:t>F</w:t>
-      </w:r>
-      <w:r>
-        <w:rPr>
-          <w:rFonts w:eastAsia="Lucida Sans" w:cs="Lucida Sans" w:ascii="Lucida Sans" w:hAnsi="Lucida Sans"/>
-          <w:color w:val="000000"/>
-          <w:sz w:val="20"/>
-          <w:szCs w:val="20"/>
-          <w:lang w:val="en-US"/>
-        </w:rPr>
-        <w:t>amiliar with SOAP and web services due to this effort.</w:t>
+        <w:t>C</w:t>
+      </w:r>
+      <w:r>
+        <w:rPr>
+          <w:rFonts w:eastAsia="Lucida Sans" w:cs="Lucida Sans" w:ascii="Lucida Sans" w:hAnsi="Lucida Sans"/>
+          <w:color w:val="000000"/>
+          <w:sz w:val="20"/>
+          <w:szCs w:val="20"/>
+          <w:lang w:val="en-US"/>
+        </w:rPr>
+        <w:t>reated a number of standalone GUI tools using Winforms and C#, including the following:</w:t>
+      </w:r>
+    </w:p>
+    <w:p>
+      <w:pPr>
+        <w:pStyle w:val="Normal"/>
+        <w:numPr>
+          <w:ilvl w:val="1"/>
+          <w:numId w:val="1"/>
+        </w:numPr>
+        <w:pBdr/>
+        <w:tabs>
+          <w:tab w:val="left" w:pos="0" w:leader="none"/>
+          <w:tab w:val="left" w:pos="1789" w:leader="none"/>
+        </w:tabs>
+        <w:spacing w:lineRule="atLeast" w:line="100" w:before="0" w:after="0"/>
+        <w:jc w:val="left"/>
+        <w:rPr>
+          <w:rFonts w:ascii="Lucida Sans" w:hAnsi="Lucida Sans" w:eastAsia="Lucida Sans" w:cs="Lucida Sans"/>
+          <w:color w:val="000000"/>
+          <w:sz w:val="20"/>
+          <w:szCs w:val="20"/>
+          <w:lang w:val="en-US"/>
+        </w:rPr>
+      </w:pPr>
+      <w:r>
+        <w:rPr>
+          <w:rFonts w:eastAsia="Lucida Sans" w:cs="Lucida Sans" w:ascii="Lucida Sans" w:hAnsi="Lucida Sans"/>
+          <w:color w:val="000000"/>
+          <w:sz w:val="20"/>
+          <w:szCs w:val="20"/>
+          <w:lang w:val="en-US"/>
+        </w:rPr>
+        <w:t>XLSX parser to generate an SQL script to populate a 3D model.</w:t>
+      </w:r>
+    </w:p>
+    <w:p>
+      <w:pPr>
+        <w:pStyle w:val="Normal"/>
+        <w:numPr>
+          <w:ilvl w:val="1"/>
+          <w:numId w:val="1"/>
+        </w:numPr>
+        <w:pBdr/>
+        <w:tabs>
+          <w:tab w:val="left" w:pos="0" w:leader="none"/>
+          <w:tab w:val="left" w:pos="1789" w:leader="none"/>
+        </w:tabs>
+        <w:spacing w:lineRule="atLeast" w:line="100" w:before="0" w:after="0"/>
+        <w:jc w:val="left"/>
+        <w:rPr>
+          <w:rFonts w:ascii="Lucida Sans" w:hAnsi="Lucida Sans" w:eastAsia="Lucida Sans" w:cs="Lucida Sans"/>
+          <w:color w:val="000000"/>
+          <w:sz w:val="20"/>
+          <w:szCs w:val="20"/>
+          <w:lang w:val="en-US"/>
+        </w:rPr>
+      </w:pPr>
+      <w:r>
+        <w:rPr>
+          <w:rFonts w:eastAsia="Lucida Sans" w:cs="Lucida Sans" w:ascii="Lucida Sans" w:hAnsi="Lucida Sans"/>
+          <w:color w:val="000000"/>
+          <w:sz w:val="20"/>
+          <w:szCs w:val="20"/>
+          <w:lang w:val="en-US"/>
+        </w:rPr>
+        <w:t>Another XLSX parser to take a partly filled in XLSX file (I/O list) and fill in the remaining data.</w:t>
+      </w:r>
+    </w:p>
+    <w:p>
+      <w:pPr>
+        <w:pStyle w:val="Normal"/>
+        <w:numPr>
+          <w:ilvl w:val="1"/>
+          <w:numId w:val="1"/>
+        </w:numPr>
+        <w:pBdr/>
+        <w:tabs>
+          <w:tab w:val="left" w:pos="0" w:leader="none"/>
+          <w:tab w:val="left" w:pos="1789" w:leader="none"/>
+        </w:tabs>
+        <w:spacing w:lineRule="atLeast" w:line="100" w:before="0" w:after="0"/>
+        <w:jc w:val="left"/>
+        <w:rPr>
+          <w:rFonts w:ascii="Lucida Sans" w:hAnsi="Lucida Sans" w:eastAsia="Lucida Sans" w:cs="Lucida Sans"/>
+          <w:color w:val="000000"/>
+          <w:sz w:val="20"/>
+          <w:szCs w:val="20"/>
+          <w:lang w:val="en-US"/>
+        </w:rPr>
+      </w:pPr>
+      <w:r>
+        <w:rPr>
+          <w:rFonts w:eastAsia="Lucida Sans" w:cs="Lucida Sans" w:ascii="Lucida Sans" w:hAnsi="Lucida Sans"/>
+          <w:color w:val="000000"/>
+          <w:sz w:val="20"/>
+          <w:szCs w:val="20"/>
+          <w:lang w:val="en-US"/>
+        </w:rPr>
+        <w:t>A log file parser that takes a log file and generates a series of XLSX files to describe the collected data.</w:t>
+      </w:r>
+    </w:p>
+    <w:p>
+      <w:pPr>
+        <w:pStyle w:val="Normal"/>
+        <w:numPr>
+          <w:ilvl w:val="1"/>
+          <w:numId w:val="1"/>
+        </w:numPr>
+        <w:pBdr/>
+        <w:tabs>
+          <w:tab w:val="left" w:pos="0" w:leader="none"/>
+          <w:tab w:val="left" w:pos="1789" w:leader="none"/>
+        </w:tabs>
+        <w:spacing w:lineRule="atLeast" w:line="100" w:before="0" w:after="0"/>
+        <w:jc w:val="left"/>
+        <w:rPr>
+          <w:rFonts w:ascii="Lucida Sans" w:hAnsi="Lucida Sans" w:eastAsia="Lucida Sans" w:cs="Lucida Sans"/>
+          <w:color w:val="000000"/>
+          <w:sz w:val="20"/>
+          <w:szCs w:val="20"/>
+          <w:lang w:val="en-US"/>
+        </w:rPr>
+      </w:pPr>
+      <w:r>
+        <w:rPr>
+          <w:rFonts w:eastAsia="Lucida Sans" w:cs="Lucida Sans" w:ascii="Lucida Sans" w:hAnsi="Lucida Sans"/>
+          <w:color w:val="000000"/>
+          <w:sz w:val="20"/>
+          <w:szCs w:val="20"/>
+          <w:lang w:val="en-US"/>
+        </w:rPr>
+        <w:t>Another log file parser that takes a log file and displays graphical data about problem areas.</w:t>
       </w:r>
     </w:p>
     <w:p>
@@ -1361,24 +1536,34 @@
           <w:szCs w:val="20"/>
           <w:lang w:val="en-US"/>
         </w:rPr>
-        <w:t>C</w:t>
-      </w:r>
-      <w:r>
-        <w:rPr>
-          <w:rFonts w:eastAsia="Lucida Sans" w:cs="Lucida Sans" w:ascii="Lucida Sans" w:hAnsi="Lucida Sans"/>
-          <w:color w:val="000000"/>
-          <w:sz w:val="20"/>
-          <w:szCs w:val="20"/>
-          <w:lang w:val="en-US"/>
-        </w:rPr>
-        <w:t>reated a number of standalone GUI tools using Winforms and C#, including the following:</w:t>
-      </w:r>
-    </w:p>
-    <w:p>
-      <w:pPr>
-        <w:pStyle w:val="Normal"/>
-        <w:numPr>
-          <w:ilvl w:val="1"/>
+        <w:t xml:space="preserve">Set up and maintained Subversion </w:t>
+      </w:r>
+      <w:r>
+        <w:rPr>
+          <w:rFonts w:eastAsia="Lucida Sans" w:cs="Lucida Sans" w:ascii="Lucida Sans" w:hAnsi="Lucida Sans"/>
+          <w:color w:val="000000"/>
+          <w:sz w:val="20"/>
+          <w:szCs w:val="20"/>
+          <w:lang w:val="en-US"/>
+        </w:rPr>
+        <w:t>repositories</w:t>
+      </w:r>
+      <w:r>
+        <w:rPr>
+          <w:rFonts w:eastAsia="Lucida Sans" w:cs="Lucida Sans" w:ascii="Lucida Sans" w:hAnsi="Lucida Sans"/>
+          <w:color w:val="000000"/>
+          <w:sz w:val="20"/>
+          <w:szCs w:val="20"/>
+          <w:lang w:val="en-US"/>
+        </w:rPr>
+        <w:t xml:space="preserve"> and Git and Mercurial version control systems</w:t>
+      </w:r>
+    </w:p>
+    <w:p>
+      <w:pPr>
+        <w:pStyle w:val="Normal"/>
+        <w:numPr>
+          <w:ilvl w:val="0"/>
           <w:numId w:val="1"/>
         </w:numPr>
         <w:pBdr/>
@@ -1404,14 +1589,14 @@
           <w:szCs w:val="20"/>
           <w:lang w:val="en-US"/>
         </w:rPr>
-        <w:t>XLSX parser to generate an SQL script to populate a 3D model.</w:t>
-      </w:r>
-    </w:p>
-    <w:p>
-      <w:pPr>
-        <w:pStyle w:val="Normal"/>
-        <w:numPr>
-          <w:ilvl w:val="1"/>
+        <w:t>Maintained a Java desktop client developed using AWT/Swing.</w:t>
+      </w:r>
+    </w:p>
+    <w:p>
+      <w:pPr>
+        <w:pStyle w:val="Normal"/>
+        <w:numPr>
+          <w:ilvl w:val="0"/>
           <w:numId w:val="1"/>
         </w:numPr>
         <w:pBdr/>
@@ -1437,14 +1622,14 @@
           <w:szCs w:val="20"/>
           <w:lang w:val="en-US"/>
         </w:rPr>
-        <w:t>Another XLSX parser to take a partly filled in XLSX file (I/O list) and fill in the remaining data.</w:t>
-      </w:r>
-    </w:p>
-    <w:p>
-      <w:pPr>
-        <w:pStyle w:val="Normal"/>
-        <w:numPr>
-          <w:ilvl w:val="1"/>
+        <w:t>Experience with Agile development (CI/CD) and SCRUM, and performing and participating in code reviews</w:t>
+      </w:r>
+    </w:p>
+    <w:p>
+      <w:pPr>
+        <w:pStyle w:val="Normal"/>
+        <w:numPr>
+          <w:ilvl w:val="0"/>
           <w:numId w:val="1"/>
         </w:numPr>
         <w:pBdr/>
@@ -1470,40 +1655,7 @@
           <w:szCs w:val="20"/>
           <w:lang w:val="en-US"/>
         </w:rPr>
-        <w:t>A log file parser that takes a log file and generates a series of XLSX files to describe the collected data.</w:t>
-      </w:r>
-    </w:p>
-    <w:p>
-      <w:pPr>
-        <w:pStyle w:val="Normal"/>
-        <w:numPr>
-          <w:ilvl w:val="1"/>
-          <w:numId w:val="1"/>
-        </w:numPr>
-        <w:pBdr/>
-        <w:tabs>
-          <w:tab w:val="left" w:pos="0" w:leader="none"/>
-          <w:tab w:val="left" w:pos="1789" w:leader="none"/>
-        </w:tabs>
-        <w:spacing w:lineRule="atLeast" w:line="100" w:before="0" w:after="0"/>
-        <w:jc w:val="left"/>
-        <w:rPr>
-          <w:rFonts w:ascii="Lucida Sans" w:hAnsi="Lucida Sans" w:eastAsia="Lucida Sans" w:cs="Lucida Sans"/>
-          <w:color w:val="000000"/>
-          <w:sz w:val="20"/>
-          <w:szCs w:val="20"/>
-          <w:lang w:val="en-US"/>
-        </w:rPr>
-      </w:pPr>
-      <w:r>
-        <w:rPr>
-          <w:rFonts w:eastAsia="Lucida Sans" w:cs="Lucida Sans" w:ascii="Lucida Sans" w:hAnsi="Lucida Sans"/>
-          <w:color w:val="000000"/>
-          <w:sz w:val="20"/>
-          <w:szCs w:val="20"/>
-          <w:lang w:val="en-US"/>
-        </w:rPr>
-        <w:t>Another log file parser that takes a log file and displays graphical data about problem areas.</w:t>
+        <w:t>Experience with using Jenkins for automated test builds (under Continuous Integration)</w:t>
       </w:r>
     </w:p>
     <w:p>
@@ -1534,27 +1686,27 @@
           <w:szCs w:val="20"/>
           <w:lang w:val="en-US"/>
         </w:rPr>
-        <w:t xml:space="preserve">Set up and maintained Subversion </w:t>
-      </w:r>
-      <w:r>
-        <w:rPr>
-          <w:rFonts w:eastAsia="Lucida Sans" w:cs="Lucida Sans" w:ascii="Lucida Sans" w:hAnsi="Lucida Sans"/>
-          <w:color w:val="000000"/>
-          <w:sz w:val="20"/>
-          <w:szCs w:val="20"/>
-          <w:lang w:val="en-US"/>
-        </w:rPr>
-        <w:t>repositories</w:t>
-      </w:r>
-      <w:r>
-        <w:rPr>
-          <w:rFonts w:eastAsia="Lucida Sans" w:cs="Lucida Sans" w:ascii="Lucida Sans" w:hAnsi="Lucida Sans"/>
-          <w:color w:val="000000"/>
-          <w:sz w:val="20"/>
-          <w:szCs w:val="20"/>
-          <w:lang w:val="en-US"/>
-        </w:rPr>
-        <w:t xml:space="preserve"> and Git and Mercurial version control systems</w:t>
+        <w:t xml:space="preserve">Performed performance and regression testing of applications </w:t>
+      </w:r>
+      <w:r>
+        <w:rPr>
+          <w:rFonts w:eastAsia="Lucida Sans" w:cs="Lucida Sans" w:ascii="Lucida Sans" w:hAnsi="Lucida Sans"/>
+          <w:color w:val="000000"/>
+          <w:sz w:val="20"/>
+          <w:szCs w:val="20"/>
+          <w:lang w:val="en-US"/>
+        </w:rPr>
+        <w:t xml:space="preserve">with QA team, </w:t>
+      </w:r>
+      <w:r>
+        <w:rPr>
+          <w:rFonts w:eastAsia="Lucida Sans" w:cs="Lucida Sans" w:ascii="Lucida Sans" w:hAnsi="Lucida Sans"/>
+          <w:color w:val="000000"/>
+          <w:sz w:val="20"/>
+          <w:szCs w:val="20"/>
+          <w:lang w:val="en-US"/>
+        </w:rPr>
+        <w:t>6 years</w:t>
       </w:r>
     </w:p>
     <w:p>
@@ -1587,7 +1739,7 @@
           <w:szCs w:val="20"/>
           <w:lang w:val="en-US"/>
         </w:rPr>
-        <w:t>Maintained a Java desktop client developed using AWT/Swing.</w:t>
+        <w:t>Provide Level 2 customer hotline technical support</w:t>
       </w:r>
     </w:p>
     <w:p>
@@ -1620,7 +1772,7 @@
           <w:szCs w:val="20"/>
           <w:lang w:val="en-US"/>
         </w:rPr>
-        <w:t>Experience with Agile development (CI/CD) and SCRUM, and performing and participating in code reviews</w:t>
+        <w:t>Develop and maintain various MSSQL scripts</w:t>
       </w:r>
     </w:p>
     <w:p>
@@ -1653,58 +1805,7 @@
           <w:szCs w:val="20"/>
           <w:lang w:val="en-US"/>
         </w:rPr>
-        <w:t>Experience with using Jenkins for automated test builds (under Continuous Integration)</w:t>
-      </w:r>
-    </w:p>
-    <w:p>
-      <w:pPr>
-        <w:pStyle w:val="Normal"/>
-        <w:numPr>
-          <w:ilvl w:val="0"/>
-          <w:numId w:val="1"/>
-        </w:numPr>
-        <w:pBdr/>
-        <w:tabs>
-          <w:tab w:val="left" w:pos="0" w:leader="none"/>
-          <w:tab w:val="left" w:pos="1789" w:leader="none"/>
-        </w:tabs>
-        <w:spacing w:lineRule="atLeast" w:line="100" w:before="0" w:after="0"/>
-        <w:jc w:val="left"/>
-        <w:rPr>
-          <w:rFonts w:ascii="Proxima Nova" w:hAnsi="Proxima Nova" w:eastAsia="Proxima Nova" w:cs="Proxima Nova"/>
-          <w:sz w:val="24"/>
-          <w:szCs w:val="24"/>
-        </w:rPr>
-      </w:pPr>
-      <w:r>
-        <w:rPr>
-          <w:rFonts w:eastAsia="Lucida Sans" w:cs="Lucida Sans" w:ascii="Lucida Sans" w:hAnsi="Lucida Sans"/>
-          <w:color w:val="000000"/>
-          <w:sz w:val="20"/>
-          <w:szCs w:val="20"/>
-          <w:lang w:val="en-US"/>
-        </w:rPr>
-        <w:t xml:space="preserve">Performed performance and regression testing of applications </w:t>
-      </w:r>
-      <w:r>
-        <w:rPr>
-          <w:rFonts w:eastAsia="Lucida Sans" w:cs="Lucida Sans" w:ascii="Lucida Sans" w:hAnsi="Lucida Sans"/>
-          <w:color w:val="000000"/>
-          <w:sz w:val="20"/>
-          <w:szCs w:val="20"/>
-          <w:lang w:val="en-US"/>
-        </w:rPr>
-        <w:t xml:space="preserve">with QA team, </w:t>
-      </w:r>
-      <w:r>
-        <w:rPr>
-          <w:rFonts w:eastAsia="Lucida Sans" w:cs="Lucida Sans" w:ascii="Lucida Sans" w:hAnsi="Lucida Sans"/>
-          <w:color w:val="000000"/>
-          <w:sz w:val="20"/>
-          <w:szCs w:val="20"/>
-          <w:lang w:val="en-US"/>
-        </w:rPr>
-        <w:t>6 years</w:t>
+        <w:t>Assisted in re-implementing PCCT (Portable Carrier Configuration Tool), which uses infrared to wirelessly control and command lightweight motors.</w:t>
       </w:r>
     </w:p>
     <w:p>
@@ -1737,7 +1838,7 @@
           <w:szCs w:val="20"/>
           <w:lang w:val="en-US"/>
         </w:rPr>
-        <w:t>Provide Level 2 customer hotline technical support</w:t>
+        <w:t>Extensive unix shell script and C code development under the SCO Openerver and Redhat Enterprise GNU/Linux environments</w:t>
       </w:r>
     </w:p>
     <w:p>
@@ -1770,7 +1871,7 @@
           <w:szCs w:val="20"/>
           <w:lang w:val="en-US"/>
         </w:rPr>
-        <w:t>Develop and maintain various MSSQL scripts</w:t>
+        <w:t>Python code development under the MS Windows and GNU/Linux environments</w:t>
       </w:r>
     </w:p>
     <w:p>
@@ -1803,7 +1904,7 @@
           <w:szCs w:val="20"/>
           <w:lang w:val="en-US"/>
         </w:rPr>
-        <w:t>Assisted in re-implementing PCCT (Portable Carrier Configuration Tool), which uses infrared to wirelessly control and command lightweight motors.</w:t>
+        <w:t>Set up and maintained Windows and Linux guest virtual machines as test environments on VMWare server and VMWare ESX Server and VirtualBox</w:t>
       </w:r>
     </w:p>
     <w:p>
@@ -1836,7 +1937,7 @@
           <w:szCs w:val="20"/>
           <w:lang w:val="en-US"/>
         </w:rPr>
-        <w:t>Extensive unix shell script and C code development under the SCO Openerver and Redhat Enterprise GNU/Linux environments</w:t>
+        <w:t>Assisted in setting up and maintaining server and workstation hardware, including replacing PCI cards, hard disks, and cdrom drives.</w:t>
       </w:r>
     </w:p>
     <w:p>
@@ -1869,7 +1970,7 @@
           <w:szCs w:val="20"/>
           <w:lang w:val="en-US"/>
         </w:rPr>
-        <w:t>Python code development under the MS Windows and GNU/Linux environments</w:t>
+        <w:t>Extensive knowledge of IP networking (setting IP routes, configuring iptables-based firewalls, setting up Virtual Private Networks (PPTP, SSTP, and OpenVPN), setting up Ethernet bridges, and using virtual network interfaces)</w:t>
       </w:r>
     </w:p>
     <w:p>
@@ -1902,7 +2003,7 @@
           <w:szCs w:val="20"/>
           <w:lang w:val="en-US"/>
         </w:rPr>
-        <w:t>Set up and maintained Windows and Linux guest virtual machines as test environments on VMWare server and VMWare ESX Server and VirtualBox</w:t>
+        <w:t>Experience installing and deploying Windows 2003, 2008, and 2012 Servers</w:t>
       </w:r>
     </w:p>
     <w:p>
@@ -1935,7 +2036,7 @@
           <w:szCs w:val="20"/>
           <w:lang w:val="en-US"/>
         </w:rPr>
-        <w:t>Assisted in setting up and maintaining server and workstation hardware, including replacing PCI cards, hard disks, and cdrom drives.</w:t>
+        <w:t>Experience installing and deploying a variety of Linux servers, such as RedHat Enterprise, Gentoo, Debian, and ArchLinux, and am familiar with their respective package managers (rpm, emerge, apt-get, and pacman) as well.</w:t>
       </w:r>
     </w:p>
     <w:p>
@@ -1968,7 +2069,7 @@
           <w:szCs w:val="20"/>
           <w:lang w:val="en-US"/>
         </w:rPr>
-        <w:t>Extensive knowledge of IP networking (setting IP routes, configuring iptables-based firewalls, setting up Virtual Private Networks (PPTP, SSTP, and OpenVPN), setting up Ethernet bridges, and using virtual network interfaces)</w:t>
+        <w:t>Experience installing and deploying Microsoft SQL Server, PostgresSQL, and MySQL systems.</w:t>
       </w:r>
     </w:p>
     <w:p>
@@ -2001,7 +2102,7 @@
           <w:szCs w:val="20"/>
           <w:lang w:val="en-US"/>
         </w:rPr>
-        <w:t>Experience installing and deploying Windows 2003, 2008, and 2012 Servers</w:t>
+        <w:t>Experience installing and maintaining Apache web servers</w:t>
       </w:r>
     </w:p>
     <w:p>
@@ -2034,7 +2135,7 @@
           <w:szCs w:val="20"/>
           <w:lang w:val="en-US"/>
         </w:rPr>
-        <w:t>Experience installing and deploying a variety of Linux servers, such as RedHat Enterprise, Gentoo, Debian, and ArchLinux, and am familiar with their respective package managers (rpm, emerge, apt-get, and pacman) as well.</w:t>
+        <w:t>Experience with Tomcat and JSP serverlets</w:t>
       </w:r>
     </w:p>
     <w:p>
@@ -2067,7 +2168,7 @@
           <w:szCs w:val="20"/>
           <w:lang w:val="en-US"/>
         </w:rPr>
-        <w:t>Experience installing and deploying Microsoft SQL Server, PostgresSQL, and MySQL systems.</w:t>
+        <w:t>Experience with using JIRA for bug tracking and Confluence</w:t>
       </w:r>
     </w:p>
     <w:p>
@@ -2100,106 +2201,17 @@
           <w:szCs w:val="20"/>
           <w:lang w:val="en-US"/>
         </w:rPr>
-        <w:t>Experience installing and maintaining Apache web servers</w:t>
-      </w:r>
-    </w:p>
-    <w:p>
-      <w:pPr>
-        <w:pStyle w:val="Normal"/>
-        <w:numPr>
-          <w:ilvl w:val="0"/>
-          <w:numId w:val="1"/>
-        </w:numPr>
-        <w:pBdr/>
-        <w:tabs>
-          <w:tab w:val="left" w:pos="0" w:leader="none"/>
-          <w:tab w:val="left" w:pos="1789" w:leader="none"/>
-        </w:tabs>
-        <w:spacing w:lineRule="atLeast" w:line="100" w:before="0" w:after="0"/>
-        <w:jc w:val="left"/>
-        <w:rPr>
-          <w:rFonts w:ascii="Lucida Sans" w:hAnsi="Lucida Sans" w:eastAsia="Lucida Sans" w:cs="Lucida Sans"/>
-          <w:color w:val="000000"/>
-          <w:sz w:val="20"/>
-          <w:szCs w:val="20"/>
-          <w:lang w:val="en-US"/>
-        </w:rPr>
-      </w:pPr>
-      <w:r>
-        <w:rPr>
-          <w:rFonts w:eastAsia="Lucida Sans" w:cs="Lucida Sans" w:ascii="Lucida Sans" w:hAnsi="Lucida Sans"/>
-          <w:color w:val="000000"/>
-          <w:sz w:val="20"/>
-          <w:szCs w:val="20"/>
-          <w:lang w:val="en-US"/>
-        </w:rPr>
-        <w:t>Experience with Tomcat and JSP serverlets</w:t>
-      </w:r>
-    </w:p>
-    <w:p>
-      <w:pPr>
-        <w:pStyle w:val="Normal"/>
-        <w:numPr>
-          <w:ilvl w:val="0"/>
-          <w:numId w:val="1"/>
-        </w:numPr>
-        <w:pBdr/>
-        <w:tabs>
-          <w:tab w:val="left" w:pos="0" w:leader="none"/>
-          <w:tab w:val="left" w:pos="1789" w:leader="none"/>
-        </w:tabs>
-        <w:spacing w:lineRule="atLeast" w:line="100" w:before="0" w:after="0"/>
-        <w:jc w:val="left"/>
-        <w:rPr>
-          <w:rFonts w:ascii="Lucida Sans" w:hAnsi="Lucida Sans" w:eastAsia="Lucida Sans" w:cs="Lucida Sans"/>
-          <w:color w:val="000000"/>
-          <w:sz w:val="20"/>
-          <w:szCs w:val="20"/>
-          <w:lang w:val="en-US"/>
-        </w:rPr>
-      </w:pPr>
-      <w:r>
-        <w:rPr>
-          <w:rFonts w:eastAsia="Lucida Sans" w:cs="Lucida Sans" w:ascii="Lucida Sans" w:hAnsi="Lucida Sans"/>
-          <w:color w:val="000000"/>
-          <w:sz w:val="20"/>
-          <w:szCs w:val="20"/>
-          <w:lang w:val="en-US"/>
-        </w:rPr>
-        <w:t>Experience with using JIRA for bug tracking and Confluence</w:t>
-      </w:r>
-    </w:p>
-    <w:p>
-      <w:pPr>
-        <w:pStyle w:val="Normal"/>
-        <w:numPr>
-          <w:ilvl w:val="0"/>
-          <w:numId w:val="1"/>
-        </w:numPr>
-        <w:pBdr/>
-        <w:tabs>
-          <w:tab w:val="left" w:pos="0" w:leader="none"/>
-          <w:tab w:val="left" w:pos="1789" w:leader="none"/>
-        </w:tabs>
-        <w:spacing w:lineRule="atLeast" w:line="100" w:before="0" w:after="0"/>
-        <w:jc w:val="left"/>
-        <w:rPr>
-          <w:rFonts w:ascii="Lucida Sans" w:hAnsi="Lucida Sans" w:eastAsia="Lucida Sans" w:cs="Lucida Sans"/>
-          <w:color w:val="000000"/>
-          <w:sz w:val="20"/>
-          <w:szCs w:val="20"/>
-          <w:lang w:val="en-US"/>
-        </w:rPr>
-      </w:pPr>
-      <w:r>
-        <w:rPr>
-          <w:rFonts w:eastAsia="Lucida Sans" w:cs="Lucida Sans" w:ascii="Lucida Sans" w:hAnsi="Lucida Sans"/>
-          <w:color w:val="000000"/>
-          <w:sz w:val="20"/>
-          <w:szCs w:val="20"/>
-          <w:lang w:val="en-US"/>
-        </w:rPr>
-        <w:t>Briefly worked with the clang static analyzer</w:t>
+        <w:t xml:space="preserve">Briefly worked with the clang static analyzer, </w:t>
+      </w:r>
+      <w:r>
+        <w:rPr>
+          <w:rFonts w:eastAsia="Lucida Sans" w:cs="Lucida Sans" w:ascii="Lucida Sans" w:hAnsi="Lucida Sans"/>
+          <w:color w:val="000000"/>
+          <w:sz w:val="20"/>
+          <w:szCs w:val="20"/>
+          <w:lang w:val="en-US"/>
+        </w:rPr>
+        <w:t>1 year.</w:t>
       </w:r>
     </w:p>
     <w:p>

</xml_diff>